<commit_message>
update sub menu manufaktur
</commit_message>
<xml_diff>
--- a/Documen Aturusaha/Revisi/REVISI ERP komplit sub menu manufaktur.docx
+++ b/Documen Aturusaha/Revisi/REVISI ERP komplit sub menu manufaktur.docx
@@ -107,10 +107,93 @@
       <w:pPr>
         <w:pStyle w:val="ListParagraph"/>
         <w:rPr>
-          <w:sz w:val="24"/>
-          <w:szCs w:val="24"/>
-        </w:rPr>
-      </w:pPr>
+          <w:b/>
+          <w:sz w:val="24"/>
+          <w:szCs w:val="24"/>
+        </w:rPr>
+      </w:pPr>
+      <w:r>
+        <w:rPr>
+          <w:b/>
+          <w:sz w:val="24"/>
+          <w:szCs w:val="24"/>
+        </w:rPr>
+        <w:t xml:space="preserve">Activity </w:t>
+      </w:r>
+      <w:proofErr w:type="spellStart"/>
+      <w:r>
+        <w:rPr>
+          <w:b/>
+          <w:sz w:val="24"/>
+          <w:szCs w:val="24"/>
+        </w:rPr>
+        <w:t>Diagaram</w:t>
+      </w:r>
+      <w:proofErr w:type="spellEnd"/>
+      <w:r>
+        <w:rPr>
+          <w:b/>
+          <w:sz w:val="24"/>
+          <w:szCs w:val="24"/>
+        </w:rPr>
+        <w:t>:</w:t>
+      </w:r>
+    </w:p>
+    <w:p>
+      <w:pPr>
+        <w:pStyle w:val="ListParagraph"/>
+        <w:ind w:left="90"/>
+        <w:rPr>
+          <w:sz w:val="24"/>
+          <w:szCs w:val="24"/>
+        </w:rPr>
+      </w:pPr>
+      <w:r>
+        <w:rPr>
+          <w:noProof/>
+          <w:sz w:val="24"/>
+          <w:szCs w:val="24"/>
+        </w:rPr>
+        <w:drawing>
+          <wp:inline distT="0" distB="0" distL="0" distR="0">
+            <wp:extent cx="6160294" cy="4114800"/>
+            <wp:effectExtent l="19050" t="0" r="0" b="0"/>
+            <wp:docPr id="15" name="Picture 15"/>
+            <wp:cNvGraphicFramePr>
+              <a:graphicFrameLocks xmlns:a="http://schemas.openxmlformats.org/drawingml/2006/main" noChangeAspect="1"/>
+            </wp:cNvGraphicFramePr>
+            <a:graphic xmlns:a="http://schemas.openxmlformats.org/drawingml/2006/main">
+              <a:graphicData uri="http://schemas.openxmlformats.org/drawingml/2006/picture">
+                <pic:pic xmlns:pic="http://schemas.openxmlformats.org/drawingml/2006/picture">
+                  <pic:nvPicPr>
+                    <pic:cNvPr id="0" name="Picture 15"/>
+                    <pic:cNvPicPr>
+                      <a:picLocks noChangeAspect="1" noChangeArrowheads="1"/>
+                    </pic:cNvPicPr>
+                  </pic:nvPicPr>
+                  <pic:blipFill>
+                    <a:blip r:embed="rId5"/>
+                    <a:srcRect/>
+                    <a:stretch>
+                      <a:fillRect/>
+                    </a:stretch>
+                  </pic:blipFill>
+                  <pic:spPr bwMode="auto">
+                    <a:xfrm>
+                      <a:off x="0" y="0"/>
+                      <a:ext cx="6160294" cy="4114800"/>
+                    </a:xfrm>
+                    <a:prstGeom prst="rect">
+                      <a:avLst/>
+                    </a:prstGeom>
+                    <a:noFill/>
+                  </pic:spPr>
+                </pic:pic>
+              </a:graphicData>
+            </a:graphic>
+          </wp:inline>
+        </w:drawing>
+      </w:r>
     </w:p>
     <w:p>
       <w:pPr>
@@ -1001,6 +1084,60 @@
           <w:sz w:val="24"/>
           <w:szCs w:val="24"/>
         </w:rPr>
+        <w:t>/</w:t>
+      </w:r>
+      <w:proofErr w:type="spellStart"/>
+      <w:r>
+        <w:rPr>
+          <w:b/>
+          <w:sz w:val="24"/>
+          <w:szCs w:val="24"/>
+        </w:rPr>
+        <w:t>brg</w:t>
+      </w:r>
+      <w:proofErr w:type="spellEnd"/>
+      <w:r>
+        <w:rPr>
+          <w:b/>
+          <w:sz w:val="24"/>
+          <w:szCs w:val="24"/>
+        </w:rPr>
+        <w:t xml:space="preserve"> </w:t>
+      </w:r>
+      <w:proofErr w:type="spellStart"/>
+      <w:r>
+        <w:rPr>
+          <w:b/>
+          <w:sz w:val="24"/>
+          <w:szCs w:val="24"/>
+        </w:rPr>
+        <w:t>setengah</w:t>
+      </w:r>
+      <w:proofErr w:type="spellEnd"/>
+      <w:r>
+        <w:rPr>
+          <w:b/>
+          <w:sz w:val="24"/>
+          <w:szCs w:val="24"/>
+        </w:rPr>
+        <w:t xml:space="preserve"> </w:t>
+      </w:r>
+      <w:proofErr w:type="spellStart"/>
+      <w:r>
+        <w:rPr>
+          <w:b/>
+          <w:sz w:val="24"/>
+          <w:szCs w:val="24"/>
+        </w:rPr>
+        <w:t>jadi</w:t>
+      </w:r>
+      <w:proofErr w:type="spellEnd"/>
+      <w:r>
+        <w:rPr>
+          <w:b/>
+          <w:sz w:val="24"/>
+          <w:szCs w:val="24"/>
+        </w:rPr>
         <w:t xml:space="preserve">, 3 = </w:t>
       </w:r>
       <w:proofErr w:type="spellStart"/>
@@ -1497,6 +1634,83 @@
     <w:p>
       <w:pPr>
         <w:pStyle w:val="ListParagraph"/>
+        <w:ind w:left="1080"/>
+        <w:rPr>
+          <w:b/>
+          <w:sz w:val="24"/>
+          <w:szCs w:val="24"/>
+        </w:rPr>
+      </w:pPr>
+    </w:p>
+    <w:p>
+      <w:pPr>
+        <w:pStyle w:val="ListParagraph"/>
+        <w:ind w:left="1080"/>
+        <w:rPr>
+          <w:b/>
+          <w:sz w:val="24"/>
+          <w:szCs w:val="24"/>
+        </w:rPr>
+      </w:pPr>
+    </w:p>
+    <w:p>
+      <w:pPr>
+        <w:pStyle w:val="ListParagraph"/>
+        <w:ind w:left="1080"/>
+        <w:rPr>
+          <w:b/>
+          <w:sz w:val="24"/>
+          <w:szCs w:val="24"/>
+        </w:rPr>
+      </w:pPr>
+    </w:p>
+    <w:p>
+      <w:pPr>
+        <w:pStyle w:val="ListParagraph"/>
+        <w:ind w:left="1080"/>
+        <w:rPr>
+          <w:b/>
+          <w:sz w:val="24"/>
+          <w:szCs w:val="24"/>
+        </w:rPr>
+      </w:pPr>
+    </w:p>
+    <w:p>
+      <w:pPr>
+        <w:pStyle w:val="ListParagraph"/>
+        <w:ind w:left="1080"/>
+        <w:rPr>
+          <w:b/>
+          <w:sz w:val="24"/>
+          <w:szCs w:val="24"/>
+        </w:rPr>
+      </w:pPr>
+    </w:p>
+    <w:p>
+      <w:pPr>
+        <w:pStyle w:val="ListParagraph"/>
+        <w:ind w:left="1080"/>
+        <w:rPr>
+          <w:b/>
+          <w:sz w:val="24"/>
+          <w:szCs w:val="24"/>
+        </w:rPr>
+      </w:pPr>
+    </w:p>
+    <w:p>
+      <w:pPr>
+        <w:pStyle w:val="ListParagraph"/>
+        <w:ind w:left="1080"/>
+        <w:rPr>
+          <w:b/>
+          <w:sz w:val="24"/>
+          <w:szCs w:val="24"/>
+        </w:rPr>
+      </w:pPr>
+    </w:p>
+    <w:p>
+      <w:pPr>
+        <w:pStyle w:val="ListParagraph"/>
         <w:numPr>
           <w:ilvl w:val="1"/>
           <w:numId w:val="1"/>
@@ -1547,2416 +1761,24 @@
           <w:szCs w:val="24"/>
         </w:rPr>
       </w:pPr>
-      <w:proofErr w:type="spellStart"/>
-      <w:r>
-        <w:rPr>
-          <w:b/>
-          <w:sz w:val="24"/>
-          <w:szCs w:val="24"/>
-        </w:rPr>
-        <w:t>mirip</w:t>
-      </w:r>
-      <w:proofErr w:type="spellEnd"/>
-      <w:r>
-        <w:rPr>
-          <w:b/>
-          <w:sz w:val="24"/>
-          <w:szCs w:val="24"/>
-        </w:rPr>
-        <w:t xml:space="preserve"> </w:t>
-      </w:r>
-      <w:proofErr w:type="spellStart"/>
-      <w:r>
-        <w:rPr>
-          <w:b/>
-          <w:sz w:val="24"/>
-          <w:szCs w:val="24"/>
-        </w:rPr>
-        <w:t>seperti</w:t>
-      </w:r>
-      <w:proofErr w:type="spellEnd"/>
-      <w:r>
-        <w:rPr>
-          <w:b/>
-          <w:sz w:val="24"/>
-          <w:szCs w:val="24"/>
-        </w:rPr>
-        <w:t xml:space="preserve"> </w:t>
-      </w:r>
-      <w:proofErr w:type="spellStart"/>
-      <w:r>
-        <w:rPr>
-          <w:b/>
-          <w:sz w:val="24"/>
-          <w:szCs w:val="24"/>
-        </w:rPr>
-        <w:t>pada</w:t>
-      </w:r>
-      <w:proofErr w:type="spellEnd"/>
-      <w:r>
-        <w:rPr>
-          <w:b/>
-          <w:sz w:val="24"/>
-          <w:szCs w:val="24"/>
-        </w:rPr>
-        <w:t xml:space="preserve"> </w:t>
-      </w:r>
-      <w:proofErr w:type="spellStart"/>
-      <w:r>
-        <w:rPr>
-          <w:b/>
-          <w:sz w:val="24"/>
-          <w:szCs w:val="24"/>
-        </w:rPr>
-        <w:t>proses</w:t>
-      </w:r>
-      <w:proofErr w:type="spellEnd"/>
-      <w:r>
-        <w:rPr>
-          <w:b/>
-          <w:sz w:val="24"/>
-          <w:szCs w:val="24"/>
-        </w:rPr>
-        <w:t xml:space="preserve"> </w:t>
-      </w:r>
-      <w:proofErr w:type="spellStart"/>
-      <w:r>
-        <w:rPr>
-          <w:b/>
-          <w:sz w:val="24"/>
-          <w:szCs w:val="24"/>
-        </w:rPr>
-        <w:t>produksi</w:t>
-      </w:r>
-      <w:proofErr w:type="spellEnd"/>
-      <w:r>
-        <w:rPr>
-          <w:b/>
-          <w:sz w:val="24"/>
-          <w:szCs w:val="24"/>
-        </w:rPr>
-        <w:t xml:space="preserve"> </w:t>
-      </w:r>
-      <w:proofErr w:type="spellStart"/>
-      <w:r>
-        <w:rPr>
-          <w:b/>
-          <w:sz w:val="24"/>
-          <w:szCs w:val="24"/>
-        </w:rPr>
-        <w:t>jasa</w:t>
-      </w:r>
-      <w:proofErr w:type="spellEnd"/>
-      <w:r>
-        <w:rPr>
-          <w:b/>
-          <w:sz w:val="24"/>
-          <w:szCs w:val="24"/>
-        </w:rPr>
-        <w:t>.</w:t>
-      </w:r>
-    </w:p>
-    <w:p>
-      <w:pPr>
-        <w:pStyle w:val="ListParagraph"/>
-        <w:ind w:left="1080"/>
-        <w:rPr>
-          <w:b/>
-          <w:sz w:val="24"/>
-          <w:szCs w:val="24"/>
-        </w:rPr>
-      </w:pPr>
-      <w:proofErr w:type="spellStart"/>
-      <w:r>
-        <w:rPr>
-          <w:b/>
-          <w:sz w:val="24"/>
-          <w:szCs w:val="24"/>
-        </w:rPr>
-        <w:t>bedanya</w:t>
-      </w:r>
-      <w:proofErr w:type="spellEnd"/>
-      <w:r>
-        <w:rPr>
-          <w:b/>
-          <w:sz w:val="24"/>
-          <w:szCs w:val="24"/>
-        </w:rPr>
-        <w:t xml:space="preserve"> </w:t>
-      </w:r>
-      <w:proofErr w:type="spellStart"/>
-      <w:r>
-        <w:rPr>
-          <w:b/>
-          <w:sz w:val="24"/>
-          <w:szCs w:val="24"/>
-        </w:rPr>
-        <w:t>di</w:t>
-      </w:r>
-      <w:proofErr w:type="spellEnd"/>
-      <w:r>
-        <w:rPr>
-          <w:b/>
-          <w:sz w:val="24"/>
-          <w:szCs w:val="24"/>
-        </w:rPr>
-        <w:t xml:space="preserve"> </w:t>
-      </w:r>
-      <w:proofErr w:type="spellStart"/>
-      <w:r>
-        <w:rPr>
-          <w:b/>
-          <w:sz w:val="24"/>
-          <w:szCs w:val="24"/>
-        </w:rPr>
-        <w:t>setiap</w:t>
-      </w:r>
-      <w:proofErr w:type="spellEnd"/>
-      <w:r>
-        <w:rPr>
-          <w:b/>
-          <w:sz w:val="24"/>
-          <w:szCs w:val="24"/>
-        </w:rPr>
-        <w:t xml:space="preserve"> </w:t>
-      </w:r>
-      <w:proofErr w:type="spellStart"/>
-      <w:r>
-        <w:rPr>
-          <w:b/>
-          <w:sz w:val="24"/>
-          <w:szCs w:val="24"/>
-        </w:rPr>
-        <w:t>proses</w:t>
-      </w:r>
-      <w:proofErr w:type="spellEnd"/>
-      <w:r>
-        <w:rPr>
-          <w:b/>
-          <w:sz w:val="24"/>
-          <w:szCs w:val="24"/>
-        </w:rPr>
-        <w:t xml:space="preserve"> </w:t>
-      </w:r>
-      <w:proofErr w:type="spellStart"/>
-      <w:r>
-        <w:rPr>
-          <w:b/>
-          <w:sz w:val="24"/>
-          <w:szCs w:val="24"/>
-        </w:rPr>
-        <w:t>produksi</w:t>
-      </w:r>
-      <w:proofErr w:type="spellEnd"/>
-      <w:r>
-        <w:rPr>
-          <w:b/>
-          <w:sz w:val="24"/>
-          <w:szCs w:val="24"/>
-        </w:rPr>
-        <w:t xml:space="preserve"> </w:t>
-      </w:r>
-      <w:proofErr w:type="spellStart"/>
-      <w:r>
-        <w:rPr>
-          <w:b/>
-          <w:sz w:val="24"/>
-          <w:szCs w:val="24"/>
-        </w:rPr>
-        <w:t>manufaktur</w:t>
-      </w:r>
-      <w:proofErr w:type="spellEnd"/>
-      <w:r>
-        <w:rPr>
-          <w:b/>
-          <w:sz w:val="24"/>
-          <w:szCs w:val="24"/>
-        </w:rPr>
-        <w:t xml:space="preserve"> </w:t>
-      </w:r>
-      <w:proofErr w:type="spellStart"/>
-      <w:r>
-        <w:rPr>
-          <w:b/>
-          <w:sz w:val="24"/>
-          <w:szCs w:val="24"/>
-        </w:rPr>
-        <w:t>ada</w:t>
-      </w:r>
-      <w:proofErr w:type="spellEnd"/>
-      <w:r>
-        <w:rPr>
-          <w:b/>
-          <w:sz w:val="24"/>
-          <w:szCs w:val="24"/>
-        </w:rPr>
-        <w:t xml:space="preserve"> </w:t>
-      </w:r>
-      <w:proofErr w:type="spellStart"/>
-      <w:r>
-        <w:rPr>
-          <w:b/>
-          <w:sz w:val="24"/>
-          <w:szCs w:val="24"/>
-        </w:rPr>
-        <w:t>tambahan</w:t>
-      </w:r>
-      <w:proofErr w:type="spellEnd"/>
-      <w:r>
-        <w:rPr>
-          <w:b/>
-          <w:sz w:val="24"/>
-          <w:szCs w:val="24"/>
-        </w:rPr>
-        <w:t xml:space="preserve"> </w:t>
-      </w:r>
-      <w:proofErr w:type="spellStart"/>
-      <w:r>
-        <w:rPr>
-          <w:b/>
-          <w:sz w:val="24"/>
-          <w:szCs w:val="24"/>
-        </w:rPr>
-        <w:t>sbb</w:t>
-      </w:r>
-      <w:proofErr w:type="spellEnd"/>
-      <w:r>
-        <w:rPr>
-          <w:b/>
-          <w:sz w:val="24"/>
-          <w:szCs w:val="24"/>
-        </w:rPr>
-        <w:t>:</w:t>
-      </w:r>
-    </w:p>
-    <w:p>
-      <w:pPr>
-        <w:pStyle w:val="ListParagraph"/>
-        <w:ind w:left="1080"/>
-        <w:rPr>
-          <w:b/>
-          <w:sz w:val="24"/>
-          <w:szCs w:val="24"/>
-        </w:rPr>
-      </w:pPr>
-      <w:r>
-        <w:rPr>
-          <w:b/>
-          <w:sz w:val="24"/>
-          <w:szCs w:val="24"/>
-        </w:rPr>
-        <w:t xml:space="preserve">1. </w:t>
-      </w:r>
-      <w:proofErr w:type="spellStart"/>
-      <w:r>
-        <w:rPr>
-          <w:b/>
-          <w:sz w:val="24"/>
-          <w:szCs w:val="24"/>
-        </w:rPr>
-        <w:t>setiap</w:t>
-      </w:r>
-      <w:proofErr w:type="spellEnd"/>
-      <w:r>
-        <w:rPr>
-          <w:b/>
-          <w:sz w:val="24"/>
-          <w:szCs w:val="24"/>
-        </w:rPr>
-        <w:t xml:space="preserve"> </w:t>
-      </w:r>
-      <w:proofErr w:type="spellStart"/>
-      <w:r>
-        <w:rPr>
-          <w:b/>
-          <w:sz w:val="24"/>
-          <w:szCs w:val="24"/>
-        </w:rPr>
-        <w:t>proses</w:t>
-      </w:r>
-      <w:proofErr w:type="spellEnd"/>
-      <w:r>
-        <w:rPr>
-          <w:b/>
-          <w:sz w:val="24"/>
-          <w:szCs w:val="24"/>
-        </w:rPr>
-        <w:t xml:space="preserve"> </w:t>
-      </w:r>
-      <w:proofErr w:type="spellStart"/>
-      <w:r>
-        <w:rPr>
-          <w:b/>
-          <w:sz w:val="24"/>
-          <w:szCs w:val="24"/>
-        </w:rPr>
-        <w:t>produksi</w:t>
-      </w:r>
-      <w:proofErr w:type="spellEnd"/>
-      <w:r>
-        <w:rPr>
-          <w:b/>
-          <w:sz w:val="24"/>
-          <w:szCs w:val="24"/>
-        </w:rPr>
-        <w:t xml:space="preserve"> </w:t>
-      </w:r>
-      <w:proofErr w:type="spellStart"/>
-      <w:r>
-        <w:rPr>
-          <w:b/>
-          <w:sz w:val="24"/>
-          <w:szCs w:val="24"/>
-        </w:rPr>
-        <w:t>di</w:t>
-      </w:r>
-      <w:proofErr w:type="spellEnd"/>
-      <w:r>
-        <w:rPr>
-          <w:b/>
-          <w:sz w:val="24"/>
-          <w:szCs w:val="24"/>
-        </w:rPr>
-        <w:t xml:space="preserve"> </w:t>
-      </w:r>
-      <w:proofErr w:type="spellStart"/>
-      <w:r>
-        <w:rPr>
-          <w:b/>
-          <w:sz w:val="24"/>
-          <w:szCs w:val="24"/>
-        </w:rPr>
-        <w:t>tambahkan</w:t>
-      </w:r>
-      <w:proofErr w:type="spellEnd"/>
-      <w:r>
-        <w:rPr>
-          <w:b/>
-          <w:sz w:val="24"/>
-          <w:szCs w:val="24"/>
-        </w:rPr>
-        <w:t xml:space="preserve"> </w:t>
-      </w:r>
-      <w:proofErr w:type="spellStart"/>
-      <w:r>
-        <w:rPr>
-          <w:b/>
-          <w:sz w:val="24"/>
-          <w:szCs w:val="24"/>
-        </w:rPr>
-        <w:t>jumlah</w:t>
-      </w:r>
-      <w:proofErr w:type="spellEnd"/>
-      <w:r>
-        <w:rPr>
-          <w:b/>
-          <w:sz w:val="24"/>
-          <w:szCs w:val="24"/>
-        </w:rPr>
-        <w:t xml:space="preserve">  </w:t>
-      </w:r>
-      <w:proofErr w:type="spellStart"/>
-      <w:r>
-        <w:rPr>
-          <w:b/>
-          <w:sz w:val="24"/>
-          <w:szCs w:val="24"/>
-        </w:rPr>
-        <w:t>pekerja</w:t>
-      </w:r>
-      <w:proofErr w:type="spellEnd"/>
-    </w:p>
-    <w:p>
-      <w:pPr>
-        <w:pStyle w:val="ListParagraph"/>
-        <w:ind w:left="1080"/>
-        <w:rPr>
-          <w:b/>
-          <w:sz w:val="24"/>
-          <w:szCs w:val="24"/>
-        </w:rPr>
-      </w:pPr>
-      <w:r>
-        <w:rPr>
-          <w:b/>
-          <w:sz w:val="24"/>
-          <w:szCs w:val="24"/>
-        </w:rPr>
-        <w:t xml:space="preserve">2. </w:t>
-      </w:r>
-      <w:proofErr w:type="spellStart"/>
-      <w:r>
-        <w:rPr>
-          <w:b/>
-          <w:sz w:val="24"/>
-          <w:szCs w:val="24"/>
-        </w:rPr>
-        <w:t>setia</w:t>
-      </w:r>
-      <w:proofErr w:type="spellEnd"/>
-      <w:r>
-        <w:rPr>
-          <w:b/>
-          <w:sz w:val="24"/>
-          <w:szCs w:val="24"/>
-        </w:rPr>
-        <w:t xml:space="preserve"> </w:t>
-      </w:r>
-      <w:proofErr w:type="spellStart"/>
-      <w:r>
-        <w:rPr>
-          <w:b/>
-          <w:sz w:val="24"/>
-          <w:szCs w:val="24"/>
-        </w:rPr>
-        <w:t>proses</w:t>
-      </w:r>
-      <w:proofErr w:type="spellEnd"/>
-      <w:r>
-        <w:rPr>
-          <w:b/>
-          <w:sz w:val="24"/>
-          <w:szCs w:val="24"/>
-        </w:rPr>
-        <w:t xml:space="preserve"> </w:t>
-      </w:r>
-      <w:proofErr w:type="spellStart"/>
-      <w:r>
-        <w:rPr>
-          <w:b/>
-          <w:sz w:val="24"/>
-          <w:szCs w:val="24"/>
-        </w:rPr>
-        <w:t>produksi</w:t>
-      </w:r>
-      <w:proofErr w:type="spellEnd"/>
-      <w:r>
-        <w:rPr>
-          <w:b/>
-          <w:sz w:val="24"/>
-          <w:szCs w:val="24"/>
-        </w:rPr>
-        <w:t xml:space="preserve"> </w:t>
-      </w:r>
-      <w:proofErr w:type="spellStart"/>
-      <w:r>
-        <w:rPr>
-          <w:b/>
-          <w:sz w:val="24"/>
-          <w:szCs w:val="24"/>
-        </w:rPr>
-        <w:t>tambahkan</w:t>
-      </w:r>
-      <w:proofErr w:type="spellEnd"/>
-      <w:r>
-        <w:rPr>
-          <w:b/>
-          <w:sz w:val="24"/>
-          <w:szCs w:val="24"/>
-        </w:rPr>
-        <w:t xml:space="preserve"> </w:t>
-      </w:r>
-      <w:proofErr w:type="spellStart"/>
-      <w:r>
-        <w:rPr>
-          <w:b/>
-          <w:sz w:val="24"/>
-          <w:szCs w:val="24"/>
-        </w:rPr>
-        <w:t>hasil</w:t>
-      </w:r>
-      <w:proofErr w:type="spellEnd"/>
-      <w:r>
-        <w:rPr>
-          <w:b/>
-          <w:sz w:val="24"/>
-          <w:szCs w:val="24"/>
-        </w:rPr>
-        <w:t xml:space="preserve"> </w:t>
-      </w:r>
-      <w:proofErr w:type="spellStart"/>
-      <w:r>
-        <w:rPr>
-          <w:b/>
-          <w:sz w:val="24"/>
-          <w:szCs w:val="24"/>
-        </w:rPr>
-        <w:t>akhir</w:t>
-      </w:r>
-      <w:proofErr w:type="spellEnd"/>
-      <w:r>
-        <w:rPr>
-          <w:b/>
-          <w:sz w:val="24"/>
-          <w:szCs w:val="24"/>
-        </w:rPr>
-        <w:t xml:space="preserve"> </w:t>
-      </w:r>
-      <w:proofErr w:type="spellStart"/>
-      <w:r>
-        <w:rPr>
-          <w:b/>
-          <w:sz w:val="24"/>
-          <w:szCs w:val="24"/>
-        </w:rPr>
-        <w:t>apakah</w:t>
-      </w:r>
-      <w:proofErr w:type="spellEnd"/>
-      <w:r>
-        <w:rPr>
-          <w:b/>
-          <w:sz w:val="24"/>
-          <w:szCs w:val="24"/>
-        </w:rPr>
-        <w:t xml:space="preserve"> </w:t>
-      </w:r>
-      <w:proofErr w:type="spellStart"/>
-      <w:r>
-        <w:rPr>
-          <w:b/>
-          <w:sz w:val="24"/>
-          <w:szCs w:val="24"/>
-        </w:rPr>
-        <w:t>berupa</w:t>
-      </w:r>
-      <w:proofErr w:type="spellEnd"/>
-      <w:r>
-        <w:rPr>
-          <w:b/>
-          <w:sz w:val="24"/>
-          <w:szCs w:val="24"/>
-        </w:rPr>
-        <w:t xml:space="preserve"> </w:t>
-      </w:r>
-      <w:proofErr w:type="spellStart"/>
-      <w:r>
-        <w:rPr>
-          <w:b/>
-          <w:sz w:val="24"/>
-          <w:szCs w:val="24"/>
-        </w:rPr>
-        <w:t>barang</w:t>
-      </w:r>
-      <w:proofErr w:type="spellEnd"/>
-      <w:r>
-        <w:rPr>
-          <w:b/>
-          <w:sz w:val="24"/>
-          <w:szCs w:val="24"/>
-        </w:rPr>
-        <w:t xml:space="preserve"> </w:t>
-      </w:r>
-      <w:proofErr w:type="spellStart"/>
-      <w:r>
-        <w:rPr>
-          <w:b/>
-          <w:sz w:val="24"/>
-          <w:szCs w:val="24"/>
-        </w:rPr>
-        <w:t>setengah</w:t>
-      </w:r>
-      <w:proofErr w:type="spellEnd"/>
-      <w:r>
-        <w:rPr>
-          <w:b/>
-          <w:sz w:val="24"/>
-          <w:szCs w:val="24"/>
-        </w:rPr>
-        <w:t xml:space="preserve"> </w:t>
-      </w:r>
-      <w:proofErr w:type="spellStart"/>
-      <w:r>
-        <w:rPr>
-          <w:b/>
-          <w:sz w:val="24"/>
-          <w:szCs w:val="24"/>
-        </w:rPr>
-        <w:t>jadi</w:t>
-      </w:r>
-      <w:proofErr w:type="spellEnd"/>
-      <w:r>
-        <w:rPr>
-          <w:b/>
-          <w:sz w:val="24"/>
-          <w:szCs w:val="24"/>
-        </w:rPr>
-        <w:t xml:space="preserve"> </w:t>
-      </w:r>
-      <w:proofErr w:type="spellStart"/>
-      <w:r>
-        <w:rPr>
-          <w:b/>
-          <w:sz w:val="24"/>
-          <w:szCs w:val="24"/>
-        </w:rPr>
-        <w:t>atau</w:t>
-      </w:r>
-      <w:proofErr w:type="spellEnd"/>
-      <w:r>
-        <w:rPr>
-          <w:b/>
-          <w:sz w:val="24"/>
-          <w:szCs w:val="24"/>
-        </w:rPr>
-        <w:t xml:space="preserve"> </w:t>
-      </w:r>
-      <w:proofErr w:type="spellStart"/>
-      <w:r>
-        <w:rPr>
-          <w:b/>
-          <w:sz w:val="24"/>
-          <w:szCs w:val="24"/>
-        </w:rPr>
-        <w:t>barang</w:t>
-      </w:r>
-      <w:proofErr w:type="spellEnd"/>
-      <w:r>
-        <w:rPr>
-          <w:b/>
-          <w:sz w:val="24"/>
-          <w:szCs w:val="24"/>
-        </w:rPr>
-        <w:t xml:space="preserve"> </w:t>
-      </w:r>
-      <w:proofErr w:type="spellStart"/>
-      <w:r>
-        <w:rPr>
-          <w:b/>
-          <w:sz w:val="24"/>
-          <w:szCs w:val="24"/>
-        </w:rPr>
-        <w:t>jadi</w:t>
-      </w:r>
-      <w:proofErr w:type="spellEnd"/>
-      <w:r>
-        <w:rPr>
-          <w:b/>
-          <w:sz w:val="24"/>
-          <w:szCs w:val="24"/>
-        </w:rPr>
-        <w:t xml:space="preserve"> </w:t>
-      </w:r>
-      <w:proofErr w:type="spellStart"/>
-      <w:r>
-        <w:rPr>
-          <w:b/>
-          <w:sz w:val="24"/>
-          <w:szCs w:val="24"/>
-        </w:rPr>
-        <w:t>dan</w:t>
-      </w:r>
-      <w:proofErr w:type="spellEnd"/>
-      <w:r>
-        <w:rPr>
-          <w:b/>
-          <w:sz w:val="24"/>
-          <w:szCs w:val="24"/>
-        </w:rPr>
-        <w:t xml:space="preserve"> input </w:t>
-      </w:r>
-      <w:proofErr w:type="spellStart"/>
-      <w:r>
-        <w:rPr>
-          <w:b/>
-          <w:sz w:val="24"/>
-          <w:szCs w:val="24"/>
-        </w:rPr>
-        <w:t>jumlahnya</w:t>
-      </w:r>
-      <w:proofErr w:type="spellEnd"/>
-      <w:r>
-        <w:rPr>
-          <w:b/>
-          <w:sz w:val="24"/>
-          <w:szCs w:val="24"/>
-        </w:rPr>
-        <w:t>.</w:t>
-      </w:r>
-    </w:p>
-    <w:p>
-      <w:pPr>
-        <w:pStyle w:val="ListParagraph"/>
-        <w:ind w:left="1080"/>
-        <w:rPr>
-          <w:b/>
-          <w:sz w:val="24"/>
-          <w:szCs w:val="24"/>
-        </w:rPr>
-      </w:pPr>
-      <w:r>
-        <w:rPr>
-          <w:b/>
-          <w:sz w:val="24"/>
-          <w:szCs w:val="24"/>
-        </w:rPr>
-        <w:t xml:space="preserve">3. </w:t>
-      </w:r>
-      <w:proofErr w:type="spellStart"/>
-      <w:r>
-        <w:rPr>
-          <w:b/>
-          <w:sz w:val="24"/>
-          <w:szCs w:val="24"/>
-        </w:rPr>
-        <w:t>bagi</w:t>
-      </w:r>
-      <w:proofErr w:type="spellEnd"/>
-      <w:r>
-        <w:rPr>
-          <w:b/>
-          <w:sz w:val="24"/>
-          <w:szCs w:val="24"/>
-        </w:rPr>
-        <w:t xml:space="preserve"> </w:t>
-      </w:r>
-      <w:proofErr w:type="spellStart"/>
-      <w:r>
-        <w:rPr>
-          <w:b/>
-          <w:sz w:val="24"/>
-          <w:szCs w:val="24"/>
-        </w:rPr>
-        <w:t>hasil</w:t>
-      </w:r>
-      <w:proofErr w:type="spellEnd"/>
-      <w:r>
-        <w:rPr>
-          <w:b/>
-          <w:sz w:val="24"/>
-          <w:szCs w:val="24"/>
-        </w:rPr>
-        <w:t xml:space="preserve"> </w:t>
-      </w:r>
-      <w:proofErr w:type="spellStart"/>
-      <w:r>
-        <w:rPr>
-          <w:b/>
-          <w:sz w:val="24"/>
-          <w:szCs w:val="24"/>
-        </w:rPr>
-        <w:t>produk</w:t>
-      </w:r>
-      <w:proofErr w:type="spellEnd"/>
-      <w:r>
-        <w:rPr>
-          <w:b/>
-          <w:sz w:val="24"/>
-          <w:szCs w:val="24"/>
-        </w:rPr>
-        <w:t xml:space="preserve"> </w:t>
-      </w:r>
-      <w:proofErr w:type="spellStart"/>
-      <w:r>
-        <w:rPr>
-          <w:b/>
-          <w:sz w:val="24"/>
-          <w:szCs w:val="24"/>
-        </w:rPr>
-        <w:t>akhir</w:t>
-      </w:r>
-      <w:proofErr w:type="spellEnd"/>
-      <w:r>
-        <w:rPr>
-          <w:b/>
-          <w:sz w:val="24"/>
-          <w:szCs w:val="24"/>
-        </w:rPr>
-        <w:t xml:space="preserve"> dg </w:t>
-      </w:r>
-      <w:proofErr w:type="spellStart"/>
-      <w:r>
-        <w:rPr>
-          <w:b/>
-          <w:sz w:val="24"/>
-          <w:szCs w:val="24"/>
-        </w:rPr>
-        <w:t>jumlah</w:t>
-      </w:r>
-      <w:proofErr w:type="spellEnd"/>
-      <w:r>
-        <w:rPr>
-          <w:b/>
-          <w:sz w:val="24"/>
-          <w:szCs w:val="24"/>
-        </w:rPr>
-        <w:t xml:space="preserve"> </w:t>
-      </w:r>
-      <w:proofErr w:type="spellStart"/>
-      <w:r>
-        <w:rPr>
-          <w:b/>
-          <w:sz w:val="24"/>
-          <w:szCs w:val="24"/>
-        </w:rPr>
-        <w:t>pekerja</w:t>
-      </w:r>
-      <w:proofErr w:type="spellEnd"/>
-      <w:r>
-        <w:rPr>
-          <w:b/>
-          <w:sz w:val="24"/>
-          <w:szCs w:val="24"/>
-        </w:rPr>
-        <w:t xml:space="preserve">. </w:t>
-      </w:r>
-      <w:proofErr w:type="spellStart"/>
-      <w:r>
-        <w:rPr>
-          <w:b/>
-          <w:sz w:val="24"/>
-          <w:szCs w:val="24"/>
-        </w:rPr>
-        <w:t>jadi</w:t>
-      </w:r>
-      <w:proofErr w:type="spellEnd"/>
-      <w:r>
-        <w:rPr>
-          <w:b/>
-          <w:sz w:val="24"/>
-          <w:szCs w:val="24"/>
-        </w:rPr>
-        <w:t xml:space="preserve"> </w:t>
-      </w:r>
-      <w:proofErr w:type="spellStart"/>
-      <w:r>
-        <w:rPr>
-          <w:b/>
-          <w:sz w:val="24"/>
-          <w:szCs w:val="24"/>
-        </w:rPr>
-        <w:t>setiap</w:t>
-      </w:r>
-      <w:proofErr w:type="spellEnd"/>
-      <w:r>
-        <w:rPr>
-          <w:b/>
-          <w:sz w:val="24"/>
-          <w:szCs w:val="24"/>
-        </w:rPr>
-        <w:t xml:space="preserve"> </w:t>
-      </w:r>
-      <w:proofErr w:type="spellStart"/>
-      <w:r>
-        <w:rPr>
-          <w:b/>
-          <w:sz w:val="24"/>
-          <w:szCs w:val="24"/>
-        </w:rPr>
-        <w:t>pekerja</w:t>
-      </w:r>
-      <w:proofErr w:type="spellEnd"/>
-      <w:r>
-        <w:rPr>
-          <w:b/>
-          <w:sz w:val="24"/>
-          <w:szCs w:val="24"/>
-        </w:rPr>
-        <w:t xml:space="preserve"> </w:t>
-      </w:r>
-      <w:proofErr w:type="spellStart"/>
-      <w:r>
-        <w:rPr>
-          <w:b/>
-          <w:sz w:val="24"/>
-          <w:szCs w:val="24"/>
-        </w:rPr>
-        <w:t>ketahuan</w:t>
-      </w:r>
-      <w:proofErr w:type="spellEnd"/>
-      <w:r>
-        <w:rPr>
-          <w:b/>
-          <w:sz w:val="24"/>
-          <w:szCs w:val="24"/>
-        </w:rPr>
-        <w:t xml:space="preserve"> </w:t>
-      </w:r>
-      <w:proofErr w:type="spellStart"/>
-      <w:r>
-        <w:rPr>
-          <w:b/>
-          <w:sz w:val="24"/>
-          <w:szCs w:val="24"/>
-        </w:rPr>
-        <w:t>jumlah</w:t>
-      </w:r>
-      <w:proofErr w:type="spellEnd"/>
-      <w:r>
-        <w:rPr>
-          <w:b/>
-          <w:sz w:val="24"/>
-          <w:szCs w:val="24"/>
-        </w:rPr>
-        <w:t xml:space="preserve"> </w:t>
-      </w:r>
-      <w:proofErr w:type="spellStart"/>
-      <w:r>
-        <w:rPr>
-          <w:b/>
-          <w:sz w:val="24"/>
-          <w:szCs w:val="24"/>
-        </w:rPr>
-        <w:t>produk</w:t>
-      </w:r>
-      <w:proofErr w:type="spellEnd"/>
-      <w:r>
-        <w:rPr>
-          <w:b/>
-          <w:sz w:val="24"/>
-          <w:szCs w:val="24"/>
-        </w:rPr>
-        <w:t xml:space="preserve"> </w:t>
-      </w:r>
-      <w:proofErr w:type="spellStart"/>
-      <w:r>
-        <w:rPr>
-          <w:b/>
-          <w:sz w:val="24"/>
-          <w:szCs w:val="24"/>
-        </w:rPr>
-        <w:t>jadi</w:t>
-      </w:r>
-      <w:proofErr w:type="spellEnd"/>
-      <w:r>
-        <w:rPr>
-          <w:b/>
-          <w:sz w:val="24"/>
-          <w:szCs w:val="24"/>
-        </w:rPr>
-        <w:t xml:space="preserve"> </w:t>
-      </w:r>
-      <w:proofErr w:type="spellStart"/>
-      <w:r>
-        <w:rPr>
-          <w:b/>
-          <w:sz w:val="24"/>
-          <w:szCs w:val="24"/>
-        </w:rPr>
-        <w:t>yg</w:t>
-      </w:r>
-      <w:proofErr w:type="spellEnd"/>
-      <w:r>
-        <w:rPr>
-          <w:b/>
-          <w:sz w:val="24"/>
-          <w:szCs w:val="24"/>
-        </w:rPr>
-        <w:t xml:space="preserve"> </w:t>
-      </w:r>
-      <w:proofErr w:type="spellStart"/>
-      <w:r>
-        <w:rPr>
-          <w:b/>
-          <w:sz w:val="24"/>
-          <w:szCs w:val="24"/>
-        </w:rPr>
-        <w:t>di</w:t>
-      </w:r>
-      <w:proofErr w:type="spellEnd"/>
-      <w:r>
-        <w:rPr>
-          <w:b/>
-          <w:sz w:val="24"/>
-          <w:szCs w:val="24"/>
-        </w:rPr>
-        <w:t xml:space="preserve"> </w:t>
-      </w:r>
-      <w:proofErr w:type="spellStart"/>
-      <w:r>
-        <w:rPr>
-          <w:b/>
-          <w:sz w:val="24"/>
-          <w:szCs w:val="24"/>
-        </w:rPr>
-        <w:t>buat</w:t>
-      </w:r>
-      <w:proofErr w:type="spellEnd"/>
-      <w:r>
-        <w:rPr>
-          <w:b/>
-          <w:sz w:val="24"/>
-          <w:szCs w:val="24"/>
-        </w:rPr>
-        <w:t>.</w:t>
-      </w:r>
-    </w:p>
-    <w:p>
-      <w:pPr>
-        <w:pStyle w:val="ListParagraph"/>
-        <w:ind w:left="1080"/>
-        <w:rPr>
-          <w:b/>
-          <w:sz w:val="24"/>
-          <w:szCs w:val="24"/>
-        </w:rPr>
-      </w:pPr>
-      <w:r>
-        <w:rPr>
-          <w:b/>
-          <w:sz w:val="24"/>
-          <w:szCs w:val="24"/>
-        </w:rPr>
-        <w:t xml:space="preserve">4. </w:t>
-      </w:r>
-      <w:proofErr w:type="spellStart"/>
-      <w:r>
-        <w:rPr>
-          <w:b/>
-          <w:sz w:val="24"/>
-          <w:szCs w:val="24"/>
-        </w:rPr>
-        <w:t>persediaan</w:t>
-      </w:r>
-      <w:proofErr w:type="spellEnd"/>
-      <w:r>
-        <w:rPr>
-          <w:b/>
-          <w:sz w:val="24"/>
-          <w:szCs w:val="24"/>
-        </w:rPr>
-        <w:t xml:space="preserve"> </w:t>
-      </w:r>
-      <w:proofErr w:type="spellStart"/>
-      <w:r>
-        <w:rPr>
-          <w:b/>
-          <w:sz w:val="24"/>
-          <w:szCs w:val="24"/>
-        </w:rPr>
-        <w:t>brg</w:t>
-      </w:r>
-      <w:proofErr w:type="spellEnd"/>
-      <w:r>
-        <w:rPr>
-          <w:b/>
-          <w:sz w:val="24"/>
-          <w:szCs w:val="24"/>
-        </w:rPr>
-        <w:t xml:space="preserve"> </w:t>
-      </w:r>
-      <w:proofErr w:type="spellStart"/>
-      <w:r>
-        <w:rPr>
-          <w:b/>
-          <w:sz w:val="24"/>
-          <w:szCs w:val="24"/>
-        </w:rPr>
-        <w:t>setengah</w:t>
-      </w:r>
-      <w:proofErr w:type="spellEnd"/>
-      <w:r>
-        <w:rPr>
-          <w:b/>
-          <w:sz w:val="24"/>
-          <w:szCs w:val="24"/>
-        </w:rPr>
-        <w:t xml:space="preserve"> </w:t>
-      </w:r>
-      <w:proofErr w:type="spellStart"/>
-      <w:r>
-        <w:rPr>
-          <w:b/>
-          <w:sz w:val="24"/>
-          <w:szCs w:val="24"/>
-        </w:rPr>
-        <w:t>jadi</w:t>
-      </w:r>
-      <w:proofErr w:type="spellEnd"/>
-      <w:r>
-        <w:rPr>
-          <w:b/>
-          <w:sz w:val="24"/>
-          <w:szCs w:val="24"/>
-        </w:rPr>
-        <w:t xml:space="preserve"> </w:t>
-      </w:r>
-      <w:proofErr w:type="spellStart"/>
-      <w:r>
-        <w:rPr>
-          <w:b/>
-          <w:sz w:val="24"/>
-          <w:szCs w:val="24"/>
-        </w:rPr>
-        <w:t>di</w:t>
-      </w:r>
-      <w:proofErr w:type="spellEnd"/>
-      <w:r>
-        <w:rPr>
-          <w:b/>
-          <w:sz w:val="24"/>
-          <w:szCs w:val="24"/>
-        </w:rPr>
-        <w:t xml:space="preserve"> </w:t>
-      </w:r>
-      <w:proofErr w:type="spellStart"/>
-      <w:r>
-        <w:rPr>
-          <w:b/>
-          <w:sz w:val="24"/>
-          <w:szCs w:val="24"/>
-        </w:rPr>
-        <w:t>hitung</w:t>
-      </w:r>
-      <w:proofErr w:type="spellEnd"/>
-      <w:r>
-        <w:rPr>
-          <w:b/>
-          <w:sz w:val="24"/>
-          <w:szCs w:val="24"/>
-        </w:rPr>
-        <w:t xml:space="preserve"> </w:t>
-      </w:r>
-      <w:proofErr w:type="spellStart"/>
-      <w:r>
-        <w:rPr>
-          <w:b/>
-          <w:sz w:val="24"/>
-          <w:szCs w:val="24"/>
-        </w:rPr>
-        <w:t>dalam</w:t>
-      </w:r>
-      <w:proofErr w:type="spellEnd"/>
-      <w:r>
-        <w:rPr>
-          <w:b/>
-          <w:sz w:val="24"/>
-          <w:szCs w:val="24"/>
-        </w:rPr>
-        <w:t xml:space="preserve"> </w:t>
-      </w:r>
-      <w:proofErr w:type="spellStart"/>
-      <w:r>
-        <w:rPr>
-          <w:b/>
-          <w:sz w:val="24"/>
-          <w:szCs w:val="24"/>
-        </w:rPr>
-        <w:t>proses</w:t>
-      </w:r>
-      <w:proofErr w:type="spellEnd"/>
-      <w:r>
-        <w:rPr>
-          <w:b/>
-          <w:sz w:val="24"/>
-          <w:szCs w:val="24"/>
-        </w:rPr>
-        <w:t xml:space="preserve"> </w:t>
-      </w:r>
-      <w:proofErr w:type="spellStart"/>
-      <w:r>
-        <w:rPr>
-          <w:b/>
-          <w:sz w:val="24"/>
-          <w:szCs w:val="24"/>
-        </w:rPr>
-        <w:t>produksi</w:t>
-      </w:r>
-      <w:proofErr w:type="spellEnd"/>
-    </w:p>
-    <w:p>
-      <w:pPr>
-        <w:pStyle w:val="ListParagraph"/>
-        <w:ind w:left="1080"/>
-        <w:rPr>
-          <w:b/>
-          <w:sz w:val="24"/>
-          <w:szCs w:val="24"/>
-        </w:rPr>
-      </w:pPr>
-    </w:p>
-    <w:p>
-      <w:pPr>
-        <w:pStyle w:val="ListParagraph"/>
-        <w:ind w:left="1080"/>
-        <w:rPr>
-          <w:b/>
-          <w:sz w:val="24"/>
-          <w:szCs w:val="24"/>
-        </w:rPr>
-      </w:pPr>
-    </w:p>
-    <w:p>
-      <w:pPr>
-        <w:pStyle w:val="ListParagraph"/>
-        <w:numPr>
-          <w:ilvl w:val="1"/>
-          <w:numId w:val="1"/>
-        </w:numPr>
-        <w:ind w:left="1080"/>
-        <w:rPr>
-          <w:b/>
-          <w:sz w:val="24"/>
-          <w:szCs w:val="24"/>
-        </w:rPr>
-      </w:pPr>
-      <w:r>
-        <w:rPr>
-          <w:b/>
-          <w:sz w:val="24"/>
-          <w:szCs w:val="24"/>
-        </w:rPr>
-        <w:t>quality control</w:t>
-      </w:r>
-    </w:p>
-    <w:p>
-      <w:pPr>
-        <w:pStyle w:val="ListParagraph"/>
-        <w:ind w:left="1080"/>
-        <w:rPr>
-          <w:b/>
-          <w:sz w:val="24"/>
-          <w:szCs w:val="24"/>
-        </w:rPr>
-      </w:pPr>
-      <w:proofErr w:type="spellStart"/>
-      <w:r>
-        <w:rPr>
-          <w:b/>
-          <w:sz w:val="24"/>
-          <w:szCs w:val="24"/>
-        </w:rPr>
-        <w:t>produk</w:t>
-      </w:r>
-      <w:proofErr w:type="spellEnd"/>
-      <w:r>
-        <w:rPr>
-          <w:b/>
-          <w:sz w:val="24"/>
-          <w:szCs w:val="24"/>
-        </w:rPr>
-        <w:t xml:space="preserve"> </w:t>
-      </w:r>
-      <w:proofErr w:type="spellStart"/>
-      <w:r>
-        <w:rPr>
-          <w:b/>
-          <w:sz w:val="24"/>
-          <w:szCs w:val="24"/>
-        </w:rPr>
-        <w:t>rusak</w:t>
-      </w:r>
-      <w:proofErr w:type="spellEnd"/>
-      <w:r>
-        <w:rPr>
-          <w:b/>
-          <w:sz w:val="24"/>
-          <w:szCs w:val="24"/>
-        </w:rPr>
-        <w:t xml:space="preserve">, </w:t>
-      </w:r>
-      <w:proofErr w:type="spellStart"/>
-      <w:r>
-        <w:rPr>
-          <w:b/>
-          <w:sz w:val="24"/>
-          <w:szCs w:val="24"/>
-        </w:rPr>
-        <w:t>catat</w:t>
-      </w:r>
-      <w:proofErr w:type="spellEnd"/>
-      <w:r>
-        <w:rPr>
-          <w:b/>
-          <w:sz w:val="24"/>
-          <w:szCs w:val="24"/>
-        </w:rPr>
-        <w:t xml:space="preserve">, </w:t>
-      </w:r>
-      <w:proofErr w:type="spellStart"/>
-      <w:r>
-        <w:rPr>
-          <w:b/>
-          <w:sz w:val="24"/>
-          <w:szCs w:val="24"/>
-        </w:rPr>
-        <w:t>bagus</w:t>
-      </w:r>
-      <w:proofErr w:type="spellEnd"/>
-      <w:r>
-        <w:rPr>
-          <w:b/>
-          <w:sz w:val="24"/>
-          <w:szCs w:val="24"/>
-        </w:rPr>
-        <w:t>.</w:t>
-      </w:r>
-    </w:p>
-    <w:p>
-      <w:pPr>
-        <w:pStyle w:val="ListParagraph"/>
-        <w:ind w:left="1080"/>
-        <w:rPr>
-          <w:b/>
-          <w:sz w:val="24"/>
-          <w:szCs w:val="24"/>
-        </w:rPr>
-      </w:pPr>
-      <w:proofErr w:type="spellStart"/>
-      <w:r>
-        <w:rPr>
-          <w:b/>
-          <w:sz w:val="24"/>
-          <w:szCs w:val="24"/>
-        </w:rPr>
-        <w:t>disetiap</w:t>
-      </w:r>
-      <w:proofErr w:type="spellEnd"/>
-      <w:r>
-        <w:rPr>
-          <w:b/>
-          <w:sz w:val="24"/>
-          <w:szCs w:val="24"/>
-        </w:rPr>
-        <w:t xml:space="preserve"> </w:t>
-      </w:r>
-      <w:proofErr w:type="spellStart"/>
-      <w:r>
-        <w:rPr>
-          <w:b/>
-          <w:sz w:val="24"/>
-          <w:szCs w:val="24"/>
-        </w:rPr>
-        <w:t>proses</w:t>
-      </w:r>
-      <w:proofErr w:type="spellEnd"/>
-      <w:r>
-        <w:rPr>
-          <w:b/>
-          <w:sz w:val="24"/>
-          <w:szCs w:val="24"/>
-        </w:rPr>
-        <w:t xml:space="preserve"> </w:t>
-      </w:r>
-      <w:proofErr w:type="spellStart"/>
-      <w:r>
-        <w:rPr>
-          <w:b/>
-          <w:sz w:val="24"/>
-          <w:szCs w:val="24"/>
-        </w:rPr>
-        <w:t>produksi</w:t>
-      </w:r>
-      <w:proofErr w:type="spellEnd"/>
-      <w:r>
-        <w:rPr>
-          <w:b/>
-          <w:sz w:val="24"/>
-          <w:szCs w:val="24"/>
-        </w:rPr>
-        <w:t xml:space="preserve"> </w:t>
-      </w:r>
-      <w:proofErr w:type="spellStart"/>
-      <w:r>
-        <w:rPr>
-          <w:b/>
-          <w:sz w:val="24"/>
-          <w:szCs w:val="24"/>
-        </w:rPr>
-        <w:t>menghasilkan</w:t>
-      </w:r>
-      <w:proofErr w:type="spellEnd"/>
-      <w:r>
-        <w:rPr>
-          <w:b/>
-          <w:sz w:val="24"/>
-          <w:szCs w:val="24"/>
-        </w:rPr>
-        <w:t xml:space="preserve"> </w:t>
-      </w:r>
-      <w:proofErr w:type="spellStart"/>
-      <w:r>
-        <w:rPr>
-          <w:b/>
-          <w:sz w:val="24"/>
-          <w:szCs w:val="24"/>
-        </w:rPr>
-        <w:t>brg</w:t>
-      </w:r>
-      <w:proofErr w:type="spellEnd"/>
-      <w:r>
-        <w:rPr>
-          <w:b/>
-          <w:sz w:val="24"/>
-          <w:szCs w:val="24"/>
-        </w:rPr>
-        <w:t xml:space="preserve"> </w:t>
-      </w:r>
-      <w:proofErr w:type="spellStart"/>
-      <w:r>
-        <w:rPr>
-          <w:b/>
-          <w:sz w:val="24"/>
-          <w:szCs w:val="24"/>
-        </w:rPr>
-        <w:t>jadi</w:t>
-      </w:r>
-      <w:proofErr w:type="spellEnd"/>
-      <w:r>
-        <w:rPr>
-          <w:b/>
-          <w:sz w:val="24"/>
-          <w:szCs w:val="24"/>
-        </w:rPr>
-        <w:t xml:space="preserve">, </w:t>
-      </w:r>
-      <w:proofErr w:type="spellStart"/>
-      <w:r>
-        <w:rPr>
-          <w:b/>
-          <w:sz w:val="24"/>
-          <w:szCs w:val="24"/>
-        </w:rPr>
-        <w:t>berarti</w:t>
-      </w:r>
-      <w:proofErr w:type="spellEnd"/>
-      <w:r>
-        <w:rPr>
-          <w:b/>
-          <w:sz w:val="24"/>
-          <w:szCs w:val="24"/>
-        </w:rPr>
-        <w:t xml:space="preserve"> </w:t>
-      </w:r>
-      <w:proofErr w:type="spellStart"/>
-      <w:r>
-        <w:rPr>
-          <w:b/>
-          <w:sz w:val="24"/>
-          <w:szCs w:val="24"/>
-        </w:rPr>
-        <w:t>prsediaannya</w:t>
-      </w:r>
-      <w:proofErr w:type="spellEnd"/>
-      <w:r>
-        <w:rPr>
-          <w:b/>
-          <w:sz w:val="24"/>
-          <w:szCs w:val="24"/>
-        </w:rPr>
-        <w:t xml:space="preserve"> </w:t>
-      </w:r>
-      <w:proofErr w:type="spellStart"/>
-      <w:r>
-        <w:rPr>
-          <w:b/>
-          <w:sz w:val="24"/>
-          <w:szCs w:val="24"/>
-        </w:rPr>
-        <w:t>juga</w:t>
-      </w:r>
-      <w:proofErr w:type="spellEnd"/>
-      <w:r>
-        <w:rPr>
-          <w:b/>
-          <w:sz w:val="24"/>
-          <w:szCs w:val="24"/>
-        </w:rPr>
-        <w:t xml:space="preserve"> </w:t>
-      </w:r>
-      <w:proofErr w:type="spellStart"/>
-      <w:r>
-        <w:rPr>
-          <w:b/>
-          <w:sz w:val="24"/>
-          <w:szCs w:val="24"/>
-        </w:rPr>
-        <w:t>bertambah</w:t>
-      </w:r>
-      <w:proofErr w:type="spellEnd"/>
-      <w:r>
-        <w:rPr>
-          <w:b/>
-          <w:sz w:val="24"/>
-          <w:szCs w:val="24"/>
-        </w:rPr>
-        <w:t xml:space="preserve"> </w:t>
-      </w:r>
-      <w:proofErr w:type="spellStart"/>
-      <w:r>
-        <w:rPr>
-          <w:b/>
-          <w:sz w:val="24"/>
-          <w:szCs w:val="24"/>
-        </w:rPr>
-        <w:t>setelah</w:t>
-      </w:r>
-      <w:proofErr w:type="spellEnd"/>
-      <w:r>
-        <w:rPr>
-          <w:b/>
-          <w:sz w:val="24"/>
-          <w:szCs w:val="24"/>
-        </w:rPr>
-        <w:t xml:space="preserve"> </w:t>
-      </w:r>
-      <w:proofErr w:type="spellStart"/>
-      <w:r>
-        <w:rPr>
-          <w:b/>
-          <w:sz w:val="24"/>
-          <w:szCs w:val="24"/>
-        </w:rPr>
-        <w:t>dilakukan</w:t>
-      </w:r>
-      <w:proofErr w:type="spellEnd"/>
-      <w:r>
-        <w:rPr>
-          <w:b/>
-          <w:sz w:val="24"/>
-          <w:szCs w:val="24"/>
-        </w:rPr>
-        <w:t xml:space="preserve"> QC.</w:t>
-      </w:r>
-    </w:p>
-    <w:p>
-      <w:pPr>
-        <w:pStyle w:val="ListParagraph"/>
-        <w:ind w:left="1080"/>
-        <w:rPr>
-          <w:b/>
-          <w:sz w:val="24"/>
-          <w:szCs w:val="24"/>
-        </w:rPr>
-      </w:pPr>
-      <w:proofErr w:type="spellStart"/>
-      <w:r>
-        <w:rPr>
-          <w:b/>
-          <w:sz w:val="24"/>
-          <w:szCs w:val="24"/>
-        </w:rPr>
-        <w:t>ada</w:t>
-      </w:r>
-      <w:proofErr w:type="spellEnd"/>
-      <w:r>
-        <w:rPr>
-          <w:b/>
-          <w:sz w:val="24"/>
-          <w:szCs w:val="24"/>
-        </w:rPr>
-        <w:t xml:space="preserve"> </w:t>
-      </w:r>
-      <w:proofErr w:type="spellStart"/>
-      <w:r>
-        <w:rPr>
-          <w:b/>
-          <w:sz w:val="24"/>
-          <w:szCs w:val="24"/>
-        </w:rPr>
-        <w:t>pemisahan</w:t>
-      </w:r>
-      <w:proofErr w:type="spellEnd"/>
-      <w:r>
-        <w:rPr>
-          <w:b/>
-          <w:sz w:val="24"/>
-          <w:szCs w:val="24"/>
-        </w:rPr>
-        <w:t xml:space="preserve"> : </w:t>
-      </w:r>
-      <w:proofErr w:type="spellStart"/>
-      <w:r>
-        <w:rPr>
-          <w:b/>
-          <w:sz w:val="24"/>
-          <w:szCs w:val="24"/>
-        </w:rPr>
-        <w:t>stok</w:t>
-      </w:r>
-      <w:proofErr w:type="spellEnd"/>
-      <w:r>
-        <w:rPr>
-          <w:b/>
-          <w:sz w:val="24"/>
-          <w:szCs w:val="24"/>
-        </w:rPr>
-        <w:t xml:space="preserve"> </w:t>
-      </w:r>
-      <w:proofErr w:type="spellStart"/>
-      <w:r>
-        <w:rPr>
-          <w:b/>
-          <w:sz w:val="24"/>
-          <w:szCs w:val="24"/>
-        </w:rPr>
-        <w:t>akhir</w:t>
-      </w:r>
-      <w:proofErr w:type="spellEnd"/>
-      <w:r>
-        <w:rPr>
-          <w:b/>
-          <w:sz w:val="24"/>
-          <w:szCs w:val="24"/>
-        </w:rPr>
-        <w:t xml:space="preserve"> </w:t>
-      </w:r>
-      <w:proofErr w:type="spellStart"/>
-      <w:r>
-        <w:rPr>
-          <w:b/>
-          <w:sz w:val="24"/>
-          <w:szCs w:val="24"/>
-        </w:rPr>
-        <w:t>brg</w:t>
-      </w:r>
-      <w:proofErr w:type="spellEnd"/>
-      <w:r>
-        <w:rPr>
-          <w:b/>
-          <w:sz w:val="24"/>
-          <w:szCs w:val="24"/>
-        </w:rPr>
-        <w:t xml:space="preserve"> </w:t>
-      </w:r>
-      <w:proofErr w:type="spellStart"/>
-      <w:r>
-        <w:rPr>
-          <w:b/>
-          <w:sz w:val="24"/>
-          <w:szCs w:val="24"/>
-        </w:rPr>
-        <w:t>mentah</w:t>
-      </w:r>
-      <w:proofErr w:type="spellEnd"/>
-      <w:r>
-        <w:rPr>
-          <w:b/>
-          <w:sz w:val="24"/>
-          <w:szCs w:val="24"/>
-        </w:rPr>
-        <w:t xml:space="preserve"> , </w:t>
-      </w:r>
-      <w:proofErr w:type="spellStart"/>
-      <w:r>
-        <w:rPr>
-          <w:b/>
-          <w:sz w:val="24"/>
-          <w:szCs w:val="24"/>
-        </w:rPr>
-        <w:t>stok</w:t>
-      </w:r>
-      <w:proofErr w:type="spellEnd"/>
-      <w:r>
-        <w:rPr>
-          <w:b/>
-          <w:sz w:val="24"/>
-          <w:szCs w:val="24"/>
-        </w:rPr>
-        <w:t xml:space="preserve"> </w:t>
-      </w:r>
-      <w:proofErr w:type="spellStart"/>
-      <w:r>
-        <w:rPr>
-          <w:b/>
-          <w:sz w:val="24"/>
-          <w:szCs w:val="24"/>
-        </w:rPr>
-        <w:t>akhir</w:t>
-      </w:r>
-      <w:proofErr w:type="spellEnd"/>
-      <w:r>
-        <w:rPr>
-          <w:b/>
-          <w:sz w:val="24"/>
-          <w:szCs w:val="24"/>
-        </w:rPr>
-        <w:t xml:space="preserve"> </w:t>
-      </w:r>
-      <w:proofErr w:type="spellStart"/>
-      <w:r>
-        <w:rPr>
-          <w:b/>
-          <w:sz w:val="24"/>
-          <w:szCs w:val="24"/>
-        </w:rPr>
-        <w:t>brg</w:t>
-      </w:r>
-      <w:proofErr w:type="spellEnd"/>
-      <w:r>
-        <w:rPr>
-          <w:b/>
-          <w:sz w:val="24"/>
-          <w:szCs w:val="24"/>
-        </w:rPr>
-        <w:t xml:space="preserve"> </w:t>
-      </w:r>
-      <w:proofErr w:type="spellStart"/>
-      <w:r>
-        <w:rPr>
-          <w:b/>
-          <w:sz w:val="24"/>
-          <w:szCs w:val="24"/>
-        </w:rPr>
-        <w:t>dalam</w:t>
-      </w:r>
-      <w:proofErr w:type="spellEnd"/>
-      <w:r>
-        <w:rPr>
-          <w:b/>
-          <w:sz w:val="24"/>
-          <w:szCs w:val="24"/>
-        </w:rPr>
-        <w:t xml:space="preserve"> </w:t>
-      </w:r>
-      <w:proofErr w:type="spellStart"/>
-      <w:r>
-        <w:rPr>
-          <w:b/>
-          <w:sz w:val="24"/>
-          <w:szCs w:val="24"/>
-        </w:rPr>
-        <w:t>proses</w:t>
-      </w:r>
-      <w:proofErr w:type="spellEnd"/>
-      <w:r>
-        <w:rPr>
-          <w:b/>
-          <w:sz w:val="24"/>
-          <w:szCs w:val="24"/>
-        </w:rPr>
-        <w:t xml:space="preserve"> </w:t>
-      </w:r>
-      <w:proofErr w:type="spellStart"/>
-      <w:r>
-        <w:rPr>
-          <w:b/>
-          <w:sz w:val="24"/>
-          <w:szCs w:val="24"/>
-        </w:rPr>
-        <w:t>stok</w:t>
-      </w:r>
-      <w:proofErr w:type="spellEnd"/>
-      <w:r>
-        <w:rPr>
-          <w:b/>
-          <w:sz w:val="24"/>
-          <w:szCs w:val="24"/>
-        </w:rPr>
-        <w:t xml:space="preserve"> </w:t>
-      </w:r>
-      <w:proofErr w:type="spellStart"/>
-      <w:r>
-        <w:rPr>
-          <w:b/>
-          <w:sz w:val="24"/>
-          <w:szCs w:val="24"/>
-        </w:rPr>
-        <w:t>akhir</w:t>
-      </w:r>
-      <w:proofErr w:type="spellEnd"/>
-      <w:r>
-        <w:rPr>
-          <w:b/>
-          <w:sz w:val="24"/>
-          <w:szCs w:val="24"/>
-        </w:rPr>
-        <w:t xml:space="preserve"> </w:t>
-      </w:r>
-      <w:proofErr w:type="spellStart"/>
-      <w:r>
-        <w:rPr>
-          <w:b/>
-          <w:sz w:val="24"/>
-          <w:szCs w:val="24"/>
-        </w:rPr>
-        <w:t>brg</w:t>
-      </w:r>
-      <w:proofErr w:type="spellEnd"/>
-      <w:r>
-        <w:rPr>
-          <w:b/>
-          <w:sz w:val="24"/>
-          <w:szCs w:val="24"/>
-        </w:rPr>
-        <w:t xml:space="preserve"> </w:t>
-      </w:r>
-      <w:proofErr w:type="spellStart"/>
-      <w:r>
-        <w:rPr>
-          <w:b/>
-          <w:sz w:val="24"/>
-          <w:szCs w:val="24"/>
-        </w:rPr>
-        <w:t>jadi</w:t>
-      </w:r>
-      <w:proofErr w:type="spellEnd"/>
-      <w:r>
-        <w:rPr>
-          <w:b/>
-          <w:sz w:val="24"/>
-          <w:szCs w:val="24"/>
-        </w:rPr>
-        <w:t>.</w:t>
-      </w:r>
-    </w:p>
-    <w:p>
-      <w:pPr>
-        <w:pStyle w:val="ListParagraph"/>
-        <w:ind w:left="1080"/>
-        <w:rPr>
-          <w:b/>
-          <w:sz w:val="24"/>
-          <w:szCs w:val="24"/>
-        </w:rPr>
-      </w:pPr>
-    </w:p>
-    <w:p>
-      <w:pPr>
-        <w:pStyle w:val="ListParagraph"/>
-        <w:numPr>
-          <w:ilvl w:val="1"/>
-          <w:numId w:val="1"/>
-        </w:numPr>
-        <w:ind w:left="1080"/>
-        <w:rPr>
-          <w:b/>
-          <w:sz w:val="24"/>
-          <w:szCs w:val="24"/>
-        </w:rPr>
-      </w:pPr>
-    </w:p>
-    <w:p>
-      <w:pPr>
-        <w:pStyle w:val="ListParagraph"/>
-        <w:ind w:left="1080"/>
-        <w:rPr>
-          <w:b/>
-          <w:sz w:val="24"/>
-          <w:szCs w:val="24"/>
-        </w:rPr>
-      </w:pPr>
-    </w:p>
-    <w:p>
-      <w:pPr>
-        <w:pStyle w:val="ListParagraph"/>
-        <w:ind w:left="1080"/>
-        <w:rPr>
-          <w:b/>
-          <w:sz w:val="24"/>
-          <w:szCs w:val="24"/>
-        </w:rPr>
-      </w:pPr>
-    </w:p>
-    <w:p>
-      <w:pPr>
-        <w:pStyle w:val="ListParagraph"/>
-        <w:ind w:left="1440"/>
-        <w:rPr>
-          <w:sz w:val="24"/>
-          <w:szCs w:val="24"/>
-        </w:rPr>
-      </w:pPr>
-    </w:p>
-    <w:p>
-      <w:pPr>
-        <w:pStyle w:val="ListParagraph"/>
-        <w:ind w:left="1440"/>
-        <w:rPr>
-          <w:b/>
-          <w:sz w:val="24"/>
-          <w:szCs w:val="24"/>
-        </w:rPr>
-      </w:pPr>
-      <w:r>
-        <w:rPr>
-          <w:b/>
-          <w:sz w:val="24"/>
-          <w:szCs w:val="24"/>
-        </w:rPr>
-        <w:t>Daftar Barang :</w:t>
-      </w:r>
-    </w:p>
-    <w:p>
-      <w:pPr>
-        <w:pStyle w:val="ListParagraph"/>
-        <w:numPr>
-          <w:ilvl w:val="2"/>
-          <w:numId w:val="1"/>
-        </w:numPr>
-        <w:ind w:left="1440" w:hanging="270"/>
-        <w:rPr>
-          <w:sz w:val="24"/>
-          <w:szCs w:val="24"/>
-        </w:rPr>
-      </w:pPr>
-      <w:r>
-        <w:rPr>
-          <w:sz w:val="24"/>
-          <w:szCs w:val="24"/>
-        </w:rPr>
-        <w:t>Berisi daftar nama barang</w:t>
-      </w:r>
-    </w:p>
-    <w:p>
-      <w:pPr>
-        <w:pStyle w:val="ListParagraph"/>
-        <w:numPr>
-          <w:ilvl w:val="2"/>
-          <w:numId w:val="1"/>
-        </w:numPr>
-        <w:ind w:left="1440" w:hanging="270"/>
-        <w:rPr>
-          <w:sz w:val="24"/>
-          <w:szCs w:val="24"/>
-        </w:rPr>
-      </w:pPr>
-      <w:r>
-        <w:rPr>
-          <w:sz w:val="24"/>
-          <w:szCs w:val="24"/>
-        </w:rPr>
-        <w:lastRenderedPageBreak/>
-        <w:t>Bentuk tampilan menggunakan data table karena jumlah barang banyak terutama untuk toko ritel</w:t>
-      </w:r>
-    </w:p>
-    <w:p>
-      <w:pPr>
-        <w:pStyle w:val="ListParagraph"/>
-        <w:numPr>
-          <w:ilvl w:val="2"/>
-          <w:numId w:val="1"/>
-        </w:numPr>
-        <w:ind w:left="1440" w:hanging="270"/>
-        <w:rPr>
-          <w:sz w:val="24"/>
-          <w:szCs w:val="24"/>
-        </w:rPr>
-      </w:pPr>
-      <w:r>
-        <w:rPr>
-          <w:sz w:val="24"/>
-          <w:szCs w:val="24"/>
-        </w:rPr>
-        <w:t>Tabel yang terlibat : p_barang</w:t>
-      </w:r>
-    </w:p>
-    <w:p>
-      <w:pPr>
-        <w:pStyle w:val="ListParagraph"/>
-        <w:ind w:left="3510"/>
-        <w:rPr>
-          <w:sz w:val="24"/>
-          <w:szCs w:val="24"/>
-        </w:rPr>
-      </w:pPr>
-    </w:p>
-    <w:p>
-      <w:pPr>
-        <w:pStyle w:val="ListParagraph"/>
-        <w:numPr>
-          <w:ilvl w:val="2"/>
-          <w:numId w:val="1"/>
-        </w:numPr>
-        <w:ind w:left="1440" w:hanging="270"/>
-        <w:rPr>
-          <w:b/>
-          <w:bCs/>
-        </w:rPr>
-      </w:pPr>
-      <w:r>
-        <w:rPr>
-          <w:b/>
-          <w:bCs/>
-          <w:sz w:val="24"/>
-          <w:szCs w:val="24"/>
-        </w:rPr>
-        <w:t>Kolom Aksi  terdiri dari tombol:</w:t>
-      </w:r>
-    </w:p>
-    <w:p>
-      <w:pPr>
-        <w:pStyle w:val="ListParagraph"/>
-        <w:numPr>
-          <w:ilvl w:val="3"/>
-          <w:numId w:val="1"/>
-        </w:numPr>
-        <w:ind w:left="1800" w:hanging="270"/>
-        <w:rPr>
-          <w:sz w:val="24"/>
-          <w:szCs w:val="24"/>
-        </w:rPr>
-      </w:pPr>
-      <w:r>
-        <w:rPr>
-          <w:sz w:val="24"/>
-          <w:szCs w:val="24"/>
-        </w:rPr>
-        <w:t>Tambah harga jual satuan</w:t>
-      </w:r>
-    </w:p>
-    <w:p>
-      <w:pPr>
-        <w:pStyle w:val="ListParagraph"/>
-        <w:ind w:left="1800"/>
-        <w:rPr>
-          <w:sz w:val="24"/>
-          <w:szCs w:val="24"/>
-        </w:rPr>
-      </w:pPr>
-      <w:r>
-        <w:rPr>
-          <w:sz w:val="24"/>
-          <w:szCs w:val="24"/>
-        </w:rPr>
-        <w:t>Tambah harga jual satuan adalah untuk menambah harga jual barang berdasarkan satuan barang. Missal, HPP barang 2000 di jual jadi 3000</w:t>
-      </w:r>
-    </w:p>
-    <w:p>
-      <w:pPr>
-        <w:pStyle w:val="ListParagraph"/>
-        <w:ind w:left="1800"/>
-        <w:rPr>
-          <w:sz w:val="24"/>
-          <w:szCs w:val="24"/>
-        </w:rPr>
-      </w:pPr>
-      <w:r>
-        <w:rPr>
-          <w:sz w:val="24"/>
-          <w:szCs w:val="24"/>
-        </w:rPr>
-        <w:t>Berapapun belinya harganya sama</w:t>
-      </w:r>
-    </w:p>
-    <w:p>
-      <w:pPr>
-        <w:pStyle w:val="ListParagraph"/>
-        <w:ind w:left="1800"/>
-        <w:rPr>
-          <w:sz w:val="24"/>
-          <w:szCs w:val="24"/>
-        </w:rPr>
-      </w:pPr>
-    </w:p>
-    <w:p>
-      <w:pPr>
-        <w:pStyle w:val="ListParagraph"/>
-        <w:numPr>
-          <w:ilvl w:val="3"/>
-          <w:numId w:val="1"/>
-        </w:numPr>
-        <w:ind w:left="1800" w:hanging="270"/>
-        <w:rPr>
-          <w:sz w:val="24"/>
-          <w:szCs w:val="24"/>
-        </w:rPr>
-      </w:pPr>
-      <w:r>
-        <w:rPr>
-          <w:sz w:val="24"/>
-          <w:szCs w:val="24"/>
-        </w:rPr>
-        <w:t>Tambah Harga jual base on jumlah</w:t>
-      </w:r>
-    </w:p>
-    <w:p>
-      <w:pPr>
-        <w:pStyle w:val="ListParagraph"/>
-        <w:numPr>
-          <w:ilvl w:val="3"/>
-          <w:numId w:val="1"/>
-        </w:numPr>
-        <w:ind w:left="1800" w:hanging="270"/>
-        <w:rPr>
-          <w:sz w:val="24"/>
-          <w:szCs w:val="24"/>
-        </w:rPr>
-      </w:pPr>
-      <w:r>
-        <w:rPr>
-          <w:sz w:val="24"/>
-          <w:szCs w:val="24"/>
-        </w:rPr>
-        <w:t>Tambah Harga jual base on jumlah adalah untuk menambah harga jual barang berdasarkan jumlah pembelian oleh pembeli. Misal:</w:t>
-      </w:r>
-    </w:p>
-    <w:p>
-      <w:pPr>
-        <w:pStyle w:val="ListParagraph"/>
-        <w:numPr>
-          <w:ilvl w:val="4"/>
-          <w:numId w:val="1"/>
-        </w:numPr>
-        <w:ind w:left="2070" w:hanging="270"/>
-        <w:rPr>
-          <w:sz w:val="24"/>
-          <w:szCs w:val="24"/>
-        </w:rPr>
-      </w:pPr>
-      <w:r>
-        <w:rPr>
-          <w:sz w:val="24"/>
-          <w:szCs w:val="24"/>
-        </w:rPr>
-        <w:t xml:space="preserve">Pembelian : </w:t>
-      </w:r>
-    </w:p>
-    <w:p>
-      <w:pPr>
-        <w:pStyle w:val="ListParagraph"/>
-        <w:ind w:left="2070"/>
-        <w:rPr>
-          <w:sz w:val="24"/>
-          <w:szCs w:val="24"/>
-        </w:rPr>
-      </w:pPr>
-      <w:r>
-        <w:rPr>
-          <w:sz w:val="24"/>
-          <w:szCs w:val="24"/>
-        </w:rPr>
-        <w:t>1 – 5, harga jual barang = Rp. 2000</w:t>
-      </w:r>
-    </w:p>
-    <w:p>
-      <w:pPr>
-        <w:pStyle w:val="ListParagraph"/>
-        <w:ind w:left="2070"/>
-        <w:rPr>
-          <w:sz w:val="24"/>
-          <w:szCs w:val="24"/>
-        </w:rPr>
-      </w:pPr>
-      <w:r>
-        <w:rPr>
-          <w:sz w:val="24"/>
-          <w:szCs w:val="24"/>
-        </w:rPr>
-        <w:t>6 – 10, harga jual barang = Rp. 1800</w:t>
-      </w:r>
-    </w:p>
-    <w:p>
-      <w:pPr>
-        <w:pStyle w:val="ListParagraph"/>
-        <w:ind w:left="2070"/>
-        <w:rPr>
-          <w:sz w:val="24"/>
-          <w:szCs w:val="24"/>
-        </w:rPr>
-      </w:pPr>
-      <w:r>
-        <w:rPr>
-          <w:sz w:val="24"/>
-          <w:szCs w:val="24"/>
-        </w:rPr>
-        <w:t>11 – 15, harga jual barang = Rp. 1500</w:t>
-      </w:r>
-    </w:p>
-    <w:p>
-      <w:pPr>
-        <w:pStyle w:val="ListParagraph"/>
-        <w:ind w:left="2070"/>
-        <w:rPr>
-          <w:sz w:val="24"/>
-          <w:szCs w:val="24"/>
-        </w:rPr>
-      </w:pPr>
-      <w:r>
-        <w:rPr>
-          <w:sz w:val="24"/>
-          <w:szCs w:val="24"/>
-        </w:rPr>
-        <w:t>20 – 50, harga jual barang = Rp. 1000</w:t>
-      </w:r>
-    </w:p>
-    <w:p>
-      <w:pPr>
-        <w:pStyle w:val="ListParagraph"/>
-        <w:ind w:left="1800"/>
-        <w:rPr>
-          <w:sz w:val="24"/>
-          <w:szCs w:val="24"/>
-        </w:rPr>
-      </w:pPr>
-    </w:p>
-    <w:p>
-      <w:pPr>
-        <w:pStyle w:val="ListParagraph"/>
-        <w:numPr>
-          <w:ilvl w:val="3"/>
-          <w:numId w:val="1"/>
-        </w:numPr>
-        <w:ind w:left="1800" w:hanging="270"/>
-        <w:rPr>
-          <w:sz w:val="24"/>
-          <w:szCs w:val="24"/>
-        </w:rPr>
-      </w:pPr>
-      <w:r>
-        <w:rPr>
-          <w:sz w:val="24"/>
-          <w:szCs w:val="24"/>
-        </w:rPr>
-        <w:t>Edit</w:t>
-      </w:r>
-    </w:p>
-    <w:p>
-      <w:pPr>
-        <w:pStyle w:val="ListParagraph"/>
-        <w:ind w:left="1800"/>
-        <w:rPr>
-          <w:sz w:val="24"/>
-          <w:szCs w:val="24"/>
-        </w:rPr>
-      </w:pPr>
-      <w:r>
-        <w:rPr>
-          <w:sz w:val="24"/>
-          <w:szCs w:val="24"/>
-        </w:rPr>
-        <w:t>Edit data barang tidak boleh terjadi jika barang sudah digunakan pd transaksi pembelian atau penjualan.</w:t>
-      </w:r>
-    </w:p>
-    <w:p>
-      <w:pPr>
-        <w:pStyle w:val="ListParagraph"/>
-        <w:numPr>
-          <w:ilvl w:val="3"/>
-          <w:numId w:val="1"/>
-        </w:numPr>
-        <w:ind w:left="1800" w:hanging="270"/>
-        <w:rPr>
-          <w:sz w:val="24"/>
-          <w:szCs w:val="24"/>
-        </w:rPr>
-      </w:pPr>
-      <w:r>
-        <w:rPr>
-          <w:sz w:val="24"/>
-          <w:szCs w:val="24"/>
-        </w:rPr>
-        <w:t>Hapus</w:t>
-      </w:r>
-    </w:p>
-    <w:p>
-      <w:pPr>
-        <w:pStyle w:val="ListParagraph"/>
-        <w:ind w:left="1800"/>
-        <w:rPr>
-          <w:sz w:val="24"/>
-          <w:szCs w:val="24"/>
-        </w:rPr>
-      </w:pPr>
-      <w:r>
-        <w:rPr>
-          <w:sz w:val="24"/>
-          <w:szCs w:val="24"/>
-        </w:rPr>
-        <w:t>Hapus data tidak boleh terjadi jika barang sudah digunakan pd transaksi pembelian atau penjualan.</w:t>
-      </w:r>
-    </w:p>
-    <w:p>
-      <w:pPr>
-        <w:pStyle w:val="ListParagraph"/>
-        <w:ind w:left="1800"/>
-        <w:rPr>
-          <w:sz w:val="24"/>
-          <w:szCs w:val="24"/>
-        </w:rPr>
-      </w:pPr>
-    </w:p>
-    <w:p>
-      <w:pPr>
-        <w:pStyle w:val="ListParagraph"/>
-        <w:ind w:left="1800"/>
-        <w:rPr>
-          <w:sz w:val="24"/>
-          <w:szCs w:val="24"/>
-        </w:rPr>
-      </w:pPr>
-    </w:p>
-    <w:p>
-      <w:pPr>
-        <w:pStyle w:val="ListParagraph"/>
-        <w:ind w:left="1800"/>
-        <w:rPr>
-          <w:sz w:val="24"/>
-          <w:szCs w:val="24"/>
-        </w:rPr>
-      </w:pPr>
-    </w:p>
-    <w:p>
-      <w:pPr>
-        <w:pStyle w:val="ListParagraph"/>
-        <w:ind w:left="1800"/>
-        <w:rPr>
-          <w:sz w:val="24"/>
-          <w:szCs w:val="24"/>
-        </w:rPr>
-      </w:pPr>
-    </w:p>
-    <w:p>
-      <w:pPr>
-        <w:pStyle w:val="ListParagraph"/>
-        <w:ind w:left="1800"/>
-        <w:rPr>
-          <w:sz w:val="24"/>
-          <w:szCs w:val="24"/>
-        </w:rPr>
-      </w:pPr>
-    </w:p>
-    <w:p>
-      <w:pPr>
-        <w:pStyle w:val="ListParagraph"/>
-        <w:ind w:left="1800"/>
-        <w:rPr>
-          <w:sz w:val="24"/>
-          <w:szCs w:val="24"/>
-        </w:rPr>
-      </w:pPr>
-    </w:p>
-    <w:p>
-      <w:pPr>
-        <w:pStyle w:val="ListParagraph"/>
-        <w:ind w:left="1800"/>
-        <w:rPr>
-          <w:sz w:val="24"/>
-          <w:szCs w:val="24"/>
-        </w:rPr>
-      </w:pPr>
-    </w:p>
-    <w:p>
-      <w:pPr>
-        <w:pStyle w:val="ListParagraph"/>
-        <w:numPr>
-          <w:ilvl w:val="2"/>
-          <w:numId w:val="1"/>
-        </w:numPr>
-        <w:ind w:left="1440" w:hanging="270"/>
-        <w:rPr>
-          <w:sz w:val="24"/>
-          <w:szCs w:val="24"/>
-        </w:rPr>
-      </w:pPr>
-      <w:r>
-        <w:rPr>
-          <w:sz w:val="24"/>
-          <w:szCs w:val="24"/>
-        </w:rPr>
-        <w:t>Tampilan data barang kira2 sperti ini :</w:t>
-      </w:r>
-    </w:p>
-    <w:p>
-      <w:pPr>
-        <w:pStyle w:val="ListParagraph"/>
-        <w:ind w:left="1440"/>
-        <w:rPr>
-          <w:sz w:val="24"/>
-          <w:szCs w:val="24"/>
-        </w:rPr>
-      </w:pPr>
-    </w:p>
-    <w:p>
-      <w:pPr>
-        <w:pStyle w:val="ListParagraph"/>
-        <w:ind w:left="1440"/>
-        <w:rPr>
-          <w:sz w:val="24"/>
-          <w:szCs w:val="24"/>
-        </w:rPr>
-      </w:pPr>
-      <w:r>
-        <w:object w:dxaOrig="15221" w:dyaOrig="3436">
+    </w:p>
+    <w:p>
+      <w:pPr>
+        <w:pStyle w:val="ListParagraph"/>
+        <w:ind w:left="0"/>
+        <w:rPr>
+          <w:b/>
+          <w:sz w:val="24"/>
+          <w:szCs w:val="24"/>
+        </w:rPr>
+      </w:pPr>
+      <w:r>
+        <w:rPr>
+          <w:b/>
+          <w:sz w:val="24"/>
+          <w:szCs w:val="24"/>
+        </w:rPr>
+        <w:object w:dxaOrig="12421" w:dyaOrig="4995">
           <v:shapetype id="_x0000_t75" coordsize="21600,21600" o:spt="75" o:preferrelative="t" path="m@4@5l@4@11@9@11@9@5xe" filled="f" stroked="f">
             <v:stroke joinstyle="miter"/>
             <v:formulas>
@@ -3976,11 +1798,1966 @@
             <v:path o:extrusionok="f" gradientshapeok="t" o:connecttype="rect"/>
             <o:lock v:ext="edit" aspectratio="t"/>
           </v:shapetype>
+          <v:shape id="_x0000_i1037" type="#_x0000_t75" style="width:621pt;height:249.75pt" o:ole="">
+            <v:imagedata r:id="rId6" o:title=""/>
+          </v:shape>
+          <o:OLEObject Type="Embed" ProgID="Visio.Drawing.11" ShapeID="_x0000_i1037" DrawAspect="Content" ObjectID="_1672639411" r:id="rId7"/>
+        </w:object>
+      </w:r>
+    </w:p>
+    <w:p>
+      <w:pPr>
+        <w:pStyle w:val="ListParagraph"/>
+        <w:ind w:left="0"/>
+        <w:rPr>
+          <w:b/>
+          <w:sz w:val="24"/>
+          <w:szCs w:val="24"/>
+        </w:rPr>
+      </w:pPr>
+    </w:p>
+    <w:p>
+      <w:pPr>
+        <w:pStyle w:val="ListParagraph"/>
+        <w:ind w:left="0"/>
+        <w:rPr>
+          <w:b/>
+          <w:sz w:val="24"/>
+          <w:szCs w:val="24"/>
+        </w:rPr>
+      </w:pPr>
+      <w:proofErr w:type="spellStart"/>
+      <w:r>
+        <w:rPr>
+          <w:b/>
+          <w:sz w:val="24"/>
+          <w:szCs w:val="24"/>
+        </w:rPr>
+        <w:t>TAmbah</w:t>
+      </w:r>
+      <w:proofErr w:type="spellEnd"/>
+      <w:r>
+        <w:rPr>
+          <w:b/>
+          <w:sz w:val="24"/>
+          <w:szCs w:val="24"/>
+        </w:rPr>
+        <w:t xml:space="preserve"> </w:t>
+      </w:r>
+      <w:proofErr w:type="spellStart"/>
+      <w:r>
+        <w:rPr>
+          <w:b/>
+          <w:sz w:val="24"/>
+          <w:szCs w:val="24"/>
+        </w:rPr>
+        <w:t>Proses</w:t>
+      </w:r>
+      <w:proofErr w:type="spellEnd"/>
+      <w:r>
+        <w:rPr>
+          <w:b/>
+          <w:sz w:val="24"/>
+          <w:szCs w:val="24"/>
+        </w:rPr>
+        <w:t xml:space="preserve"> </w:t>
+      </w:r>
+      <w:proofErr w:type="spellStart"/>
+      <w:r>
+        <w:rPr>
+          <w:b/>
+          <w:sz w:val="24"/>
+          <w:szCs w:val="24"/>
+        </w:rPr>
+        <w:t>produksi</w:t>
+      </w:r>
+      <w:proofErr w:type="spellEnd"/>
+      <w:r>
+        <w:rPr>
+          <w:b/>
+          <w:sz w:val="24"/>
+          <w:szCs w:val="24"/>
+        </w:rPr>
+        <w:t>:</w:t>
+      </w:r>
+    </w:p>
+    <w:p>
+      <w:pPr>
+        <w:pStyle w:val="ListParagraph"/>
+        <w:ind w:left="0"/>
+        <w:rPr>
+          <w:b/>
+          <w:sz w:val="24"/>
+          <w:szCs w:val="24"/>
+        </w:rPr>
+      </w:pPr>
+      <w:r>
+        <w:rPr>
+          <w:b/>
+          <w:sz w:val="24"/>
+          <w:szCs w:val="24"/>
+        </w:rPr>
+        <w:object w:dxaOrig="8454" w:dyaOrig="4944">
+          <v:shape id="_x0000_i1038" type="#_x0000_t75" style="width:423pt;height:247.5pt" o:ole="">
+            <v:imagedata r:id="rId8" o:title=""/>
+          </v:shape>
+          <o:OLEObject Type="Embed" ProgID="Visio.Drawing.11" ShapeID="_x0000_i1038" DrawAspect="Content" ObjectID="_1672639412" r:id="rId9"/>
+        </w:object>
+      </w:r>
+    </w:p>
+    <w:p>
+      <w:pPr>
+        <w:pStyle w:val="ListParagraph"/>
+        <w:ind w:left="1080"/>
+        <w:rPr>
+          <w:b/>
+          <w:sz w:val="24"/>
+          <w:szCs w:val="24"/>
+        </w:rPr>
+      </w:pPr>
+    </w:p>
+    <w:p>
+      <w:pPr>
+        <w:pStyle w:val="ListParagraph"/>
+        <w:ind w:left="1080"/>
+        <w:rPr>
+          <w:b/>
+          <w:sz w:val="24"/>
+          <w:szCs w:val="24"/>
+        </w:rPr>
+      </w:pPr>
+    </w:p>
+    <w:p>
+      <w:pPr>
+        <w:pStyle w:val="ListParagraph"/>
+        <w:ind w:left="1080"/>
+        <w:rPr>
+          <w:b/>
+          <w:sz w:val="24"/>
+          <w:szCs w:val="24"/>
+        </w:rPr>
+      </w:pPr>
+    </w:p>
+    <w:p>
+      <w:pPr>
+        <w:pStyle w:val="ListParagraph"/>
+        <w:ind w:left="1080"/>
+        <w:rPr>
+          <w:b/>
+          <w:sz w:val="24"/>
+          <w:szCs w:val="24"/>
+        </w:rPr>
+      </w:pPr>
+    </w:p>
+    <w:p>
+      <w:pPr>
+        <w:pStyle w:val="ListParagraph"/>
+        <w:ind w:left="1080"/>
+        <w:rPr>
+          <w:b/>
+          <w:sz w:val="24"/>
+          <w:szCs w:val="24"/>
+        </w:rPr>
+      </w:pPr>
+    </w:p>
+    <w:p>
+      <w:pPr>
+        <w:pStyle w:val="ListParagraph"/>
+        <w:ind w:left="1080"/>
+        <w:rPr>
+          <w:b/>
+          <w:sz w:val="24"/>
+          <w:szCs w:val="24"/>
+        </w:rPr>
+      </w:pPr>
+    </w:p>
+    <w:p>
+      <w:pPr>
+        <w:pStyle w:val="ListParagraph"/>
+        <w:ind w:left="1080"/>
+        <w:rPr>
+          <w:b/>
+          <w:sz w:val="24"/>
+          <w:szCs w:val="24"/>
+        </w:rPr>
+      </w:pPr>
+    </w:p>
+    <w:p>
+      <w:pPr>
+        <w:pStyle w:val="ListParagraph"/>
+        <w:ind w:left="1080"/>
+        <w:rPr>
+          <w:b/>
+          <w:sz w:val="24"/>
+          <w:szCs w:val="24"/>
+        </w:rPr>
+      </w:pPr>
+    </w:p>
+    <w:p>
+      <w:pPr>
+        <w:pStyle w:val="ListParagraph"/>
+        <w:ind w:left="1080"/>
+        <w:rPr>
+          <w:b/>
+          <w:sz w:val="24"/>
+          <w:szCs w:val="24"/>
+        </w:rPr>
+      </w:pPr>
+    </w:p>
+    <w:p>
+      <w:pPr>
+        <w:pStyle w:val="ListParagraph"/>
+        <w:ind w:left="1080"/>
+        <w:rPr>
+          <w:b/>
+          <w:sz w:val="24"/>
+          <w:szCs w:val="24"/>
+        </w:rPr>
+      </w:pPr>
+    </w:p>
+    <w:p>
+      <w:pPr>
+        <w:pStyle w:val="ListParagraph"/>
+        <w:ind w:left="1080"/>
+        <w:rPr>
+          <w:b/>
+          <w:sz w:val="24"/>
+          <w:szCs w:val="24"/>
+        </w:rPr>
+      </w:pPr>
+    </w:p>
+    <w:p>
+      <w:pPr>
+        <w:pStyle w:val="ListParagraph"/>
+        <w:ind w:left="1080"/>
+        <w:rPr>
+          <w:b/>
+          <w:sz w:val="24"/>
+          <w:szCs w:val="24"/>
+        </w:rPr>
+      </w:pPr>
+    </w:p>
+    <w:p>
+      <w:pPr>
+        <w:pStyle w:val="ListParagraph"/>
+        <w:ind w:left="1080"/>
+        <w:rPr>
+          <w:b/>
+          <w:sz w:val="24"/>
+          <w:szCs w:val="24"/>
+        </w:rPr>
+      </w:pPr>
+    </w:p>
+    <w:p>
+      <w:pPr>
+        <w:pStyle w:val="ListParagraph"/>
+        <w:ind w:left="1080"/>
+        <w:rPr>
+          <w:b/>
+          <w:sz w:val="24"/>
+          <w:szCs w:val="24"/>
+        </w:rPr>
+      </w:pPr>
+    </w:p>
+    <w:p>
+      <w:pPr>
+        <w:pStyle w:val="ListParagraph"/>
+        <w:numPr>
+          <w:ilvl w:val="1"/>
+          <w:numId w:val="1"/>
+        </w:numPr>
+        <w:ind w:left="1080"/>
+        <w:rPr>
+          <w:b/>
+          <w:sz w:val="24"/>
+          <w:szCs w:val="24"/>
+        </w:rPr>
+      </w:pPr>
+      <w:proofErr w:type="spellStart"/>
+      <w:r>
+        <w:rPr>
+          <w:b/>
+          <w:sz w:val="24"/>
+          <w:szCs w:val="24"/>
+        </w:rPr>
+        <w:lastRenderedPageBreak/>
+        <w:t>Proses</w:t>
+      </w:r>
+      <w:proofErr w:type="spellEnd"/>
+      <w:r>
+        <w:rPr>
+          <w:b/>
+          <w:sz w:val="24"/>
+          <w:szCs w:val="24"/>
+        </w:rPr>
+        <w:t xml:space="preserve"> </w:t>
+      </w:r>
+      <w:proofErr w:type="spellStart"/>
+      <w:r>
+        <w:rPr>
+          <w:b/>
+          <w:sz w:val="24"/>
+          <w:szCs w:val="24"/>
+        </w:rPr>
+        <w:t>Produksi</w:t>
+      </w:r>
+      <w:proofErr w:type="spellEnd"/>
+    </w:p>
+    <w:p>
+      <w:pPr>
+        <w:pStyle w:val="ListParagraph"/>
+        <w:ind w:left="1080"/>
+        <w:rPr>
+          <w:sz w:val="24"/>
+          <w:szCs w:val="24"/>
+        </w:rPr>
+      </w:pPr>
+      <w:proofErr w:type="spellStart"/>
+      <w:r>
+        <w:rPr>
+          <w:sz w:val="24"/>
+          <w:szCs w:val="24"/>
+        </w:rPr>
+        <w:t>Pelaksanaan</w:t>
+      </w:r>
+      <w:proofErr w:type="spellEnd"/>
+      <w:r>
+        <w:rPr>
+          <w:sz w:val="24"/>
+          <w:szCs w:val="24"/>
+        </w:rPr>
+        <w:t xml:space="preserve"> </w:t>
+      </w:r>
+      <w:proofErr w:type="spellStart"/>
+      <w:r>
+        <w:rPr>
+          <w:sz w:val="24"/>
+          <w:szCs w:val="24"/>
+        </w:rPr>
+        <w:t>pembuatan</w:t>
+      </w:r>
+      <w:proofErr w:type="spellEnd"/>
+      <w:r>
+        <w:rPr>
+          <w:sz w:val="24"/>
+          <w:szCs w:val="24"/>
+        </w:rPr>
+        <w:t xml:space="preserve"> </w:t>
+      </w:r>
+      <w:proofErr w:type="spellStart"/>
+      <w:r>
+        <w:rPr>
+          <w:sz w:val="24"/>
+          <w:szCs w:val="24"/>
+        </w:rPr>
+        <w:t>produk</w:t>
+      </w:r>
+      <w:proofErr w:type="spellEnd"/>
+      <w:r>
+        <w:rPr>
+          <w:sz w:val="24"/>
+          <w:szCs w:val="24"/>
+        </w:rPr>
+        <w:t xml:space="preserve"> </w:t>
+      </w:r>
+      <w:proofErr w:type="spellStart"/>
+      <w:r>
+        <w:rPr>
+          <w:sz w:val="24"/>
+          <w:szCs w:val="24"/>
+        </w:rPr>
+        <w:t>di</w:t>
+      </w:r>
+      <w:proofErr w:type="spellEnd"/>
+      <w:r>
+        <w:rPr>
+          <w:sz w:val="24"/>
+          <w:szCs w:val="24"/>
+        </w:rPr>
+        <w:t xml:space="preserve"> tab menu </w:t>
+      </w:r>
+      <w:proofErr w:type="spellStart"/>
+      <w:r>
+        <w:rPr>
+          <w:sz w:val="24"/>
+          <w:szCs w:val="24"/>
+        </w:rPr>
+        <w:t>ini</w:t>
+      </w:r>
+      <w:proofErr w:type="spellEnd"/>
+      <w:r>
+        <w:rPr>
+          <w:sz w:val="24"/>
+          <w:szCs w:val="24"/>
+        </w:rPr>
+        <w:t>.</w:t>
+      </w:r>
+    </w:p>
+    <w:p>
+      <w:pPr>
+        <w:pStyle w:val="ListParagraph"/>
+        <w:ind w:left="1080"/>
+        <w:rPr>
+          <w:sz w:val="24"/>
+          <w:szCs w:val="24"/>
+        </w:rPr>
+      </w:pPr>
+    </w:p>
+    <w:p>
+      <w:pPr>
+        <w:pStyle w:val="ListParagraph"/>
+        <w:ind w:left="1080"/>
+        <w:rPr>
+          <w:b/>
+          <w:sz w:val="24"/>
+          <w:szCs w:val="24"/>
+        </w:rPr>
+      </w:pPr>
+      <w:proofErr w:type="spellStart"/>
+      <w:r>
+        <w:rPr>
+          <w:b/>
+          <w:sz w:val="24"/>
+          <w:szCs w:val="24"/>
+        </w:rPr>
+        <w:t>Tampilan</w:t>
+      </w:r>
+      <w:proofErr w:type="spellEnd"/>
+      <w:r>
+        <w:rPr>
+          <w:b/>
+          <w:sz w:val="24"/>
+          <w:szCs w:val="24"/>
+        </w:rPr>
+        <w:t xml:space="preserve"> </w:t>
+      </w:r>
+      <w:proofErr w:type="spellStart"/>
+      <w:r>
+        <w:rPr>
+          <w:b/>
+          <w:sz w:val="24"/>
+          <w:szCs w:val="24"/>
+        </w:rPr>
+        <w:t>sbb</w:t>
+      </w:r>
+      <w:proofErr w:type="spellEnd"/>
+      <w:r>
+        <w:rPr>
+          <w:b/>
+          <w:sz w:val="24"/>
+          <w:szCs w:val="24"/>
+        </w:rPr>
+        <w:t>:</w:t>
+      </w:r>
+    </w:p>
+    <w:p>
+      <w:pPr>
+        <w:pStyle w:val="ListParagraph"/>
+        <w:ind w:left="0"/>
+        <w:jc w:val="center"/>
+        <w:rPr>
+          <w:sz w:val="24"/>
+          <w:szCs w:val="24"/>
+        </w:rPr>
+      </w:pPr>
+      <w:r>
+        <w:rPr>
+          <w:sz w:val="24"/>
+          <w:szCs w:val="24"/>
+        </w:rPr>
+        <w:object w:dxaOrig="12945" w:dyaOrig="5367">
+          <v:shape id="_x0000_i1039" type="#_x0000_t75" style="width:523.5pt;height:246.75pt" o:ole="">
+            <v:imagedata r:id="rId10" o:title=""/>
+          </v:shape>
+          <o:OLEObject Type="Embed" ProgID="Visio.Drawing.11" ShapeID="_x0000_i1039" DrawAspect="Content" ObjectID="_1672639413" r:id="rId11"/>
+        </w:object>
+      </w:r>
+    </w:p>
+    <w:p>
+      <w:pPr>
+        <w:pStyle w:val="ListParagraph"/>
+        <w:ind w:left="1080"/>
+        <w:rPr>
+          <w:sz w:val="24"/>
+          <w:szCs w:val="24"/>
+        </w:rPr>
+      </w:pPr>
+    </w:p>
+    <w:p>
+      <w:pPr>
+        <w:pStyle w:val="ListParagraph"/>
+        <w:ind w:left="1080"/>
+        <w:rPr>
+          <w:b/>
+          <w:sz w:val="24"/>
+          <w:szCs w:val="24"/>
+        </w:rPr>
+      </w:pPr>
+      <w:proofErr w:type="spellStart"/>
+      <w:r>
+        <w:rPr>
+          <w:b/>
+          <w:sz w:val="24"/>
+          <w:szCs w:val="24"/>
+        </w:rPr>
+        <w:t>Tambah</w:t>
+      </w:r>
+      <w:proofErr w:type="spellEnd"/>
+      <w:r>
+        <w:rPr>
+          <w:b/>
+          <w:sz w:val="24"/>
+          <w:szCs w:val="24"/>
+        </w:rPr>
+        <w:t xml:space="preserve"> </w:t>
+      </w:r>
+      <w:proofErr w:type="spellStart"/>
+      <w:r>
+        <w:rPr>
+          <w:b/>
+          <w:sz w:val="24"/>
+          <w:szCs w:val="24"/>
+        </w:rPr>
+        <w:t>Produksi</w:t>
+      </w:r>
+      <w:proofErr w:type="spellEnd"/>
+      <w:r>
+        <w:rPr>
+          <w:b/>
+          <w:sz w:val="24"/>
+          <w:szCs w:val="24"/>
+        </w:rPr>
+        <w:t>:</w:t>
+      </w:r>
+    </w:p>
+    <w:p>
+      <w:pPr>
+        <w:pStyle w:val="ListParagraph"/>
+        <w:ind w:left="1080"/>
+        <w:rPr>
+          <w:sz w:val="24"/>
+          <w:szCs w:val="24"/>
+        </w:rPr>
+      </w:pPr>
+      <w:r>
+        <w:rPr>
+          <w:sz w:val="24"/>
+          <w:szCs w:val="24"/>
+        </w:rPr>
+        <w:object w:dxaOrig="5683" w:dyaOrig="4494">
+          <v:shape id="_x0000_i1040" type="#_x0000_t75" style="width:284.25pt;height:225pt" o:ole="">
+            <v:imagedata r:id="rId12" o:title=""/>
+          </v:shape>
+          <o:OLEObject Type="Embed" ProgID="Visio.Drawing.11" ShapeID="_x0000_i1040" DrawAspect="Content" ObjectID="_1672639414" r:id="rId13"/>
+        </w:object>
+      </w:r>
+    </w:p>
+    <w:p>
+      <w:pPr>
+        <w:pStyle w:val="ListParagraph"/>
+        <w:ind w:left="1080"/>
+        <w:rPr>
+          <w:sz w:val="24"/>
+          <w:szCs w:val="24"/>
+        </w:rPr>
+      </w:pPr>
+    </w:p>
+    <w:p>
+      <w:pPr>
+        <w:pStyle w:val="ListParagraph"/>
+        <w:ind w:left="1080"/>
+        <w:rPr>
+          <w:b/>
+          <w:sz w:val="24"/>
+          <w:szCs w:val="24"/>
+        </w:rPr>
+      </w:pPr>
+      <w:r>
+        <w:rPr>
+          <w:b/>
+          <w:sz w:val="24"/>
+          <w:szCs w:val="24"/>
+        </w:rPr>
+        <w:t xml:space="preserve">- </w:t>
+      </w:r>
+      <w:proofErr w:type="spellStart"/>
+      <w:r>
+        <w:rPr>
+          <w:b/>
+          <w:sz w:val="24"/>
+          <w:szCs w:val="24"/>
+        </w:rPr>
+        <w:t>Tambah</w:t>
+      </w:r>
+      <w:proofErr w:type="spellEnd"/>
+      <w:r>
+        <w:rPr>
+          <w:b/>
+          <w:sz w:val="24"/>
+          <w:szCs w:val="24"/>
+        </w:rPr>
+        <w:t xml:space="preserve"> </w:t>
+      </w:r>
+      <w:proofErr w:type="spellStart"/>
+      <w:r>
+        <w:rPr>
+          <w:b/>
+          <w:sz w:val="24"/>
+          <w:szCs w:val="24"/>
+        </w:rPr>
+        <w:t>bahan</w:t>
+      </w:r>
+      <w:proofErr w:type="spellEnd"/>
+      <w:r>
+        <w:rPr>
+          <w:b/>
+          <w:sz w:val="24"/>
+          <w:szCs w:val="24"/>
+        </w:rPr>
+        <w:t xml:space="preserve"> </w:t>
+      </w:r>
+      <w:proofErr w:type="spellStart"/>
+      <w:r>
+        <w:rPr>
+          <w:b/>
+          <w:sz w:val="24"/>
+          <w:szCs w:val="24"/>
+        </w:rPr>
+        <w:t>baku</w:t>
+      </w:r>
+      <w:proofErr w:type="spellEnd"/>
+      <w:r>
+        <w:rPr>
+          <w:b/>
+          <w:sz w:val="24"/>
+          <w:szCs w:val="24"/>
+        </w:rPr>
+        <w:t xml:space="preserve"> (</w:t>
+      </w:r>
+      <w:r>
+        <w:rPr>
+          <w:b/>
+          <w:noProof/>
+          <w:sz w:val="24"/>
+          <w:szCs w:val="24"/>
+        </w:rPr>
+        <w:drawing>
+          <wp:inline distT="0" distB="0" distL="0" distR="0">
+            <wp:extent cx="247650" cy="228600"/>
+            <wp:effectExtent l="19050" t="0" r="0" b="0"/>
+            <wp:docPr id="46" name="Picture 46"/>
+            <wp:cNvGraphicFramePr>
+              <a:graphicFrameLocks xmlns:a="http://schemas.openxmlformats.org/drawingml/2006/main" noChangeAspect="1"/>
+            </wp:cNvGraphicFramePr>
+            <a:graphic xmlns:a="http://schemas.openxmlformats.org/drawingml/2006/main">
+              <a:graphicData uri="http://schemas.openxmlformats.org/drawingml/2006/picture">
+                <pic:pic xmlns:pic="http://schemas.openxmlformats.org/drawingml/2006/picture">
+                  <pic:nvPicPr>
+                    <pic:cNvPr id="0" name="Picture 46"/>
+                    <pic:cNvPicPr>
+                      <a:picLocks noChangeAspect="1" noChangeArrowheads="1"/>
+                    </pic:cNvPicPr>
+                  </pic:nvPicPr>
+                  <pic:blipFill>
+                    <a:blip r:embed="rId14"/>
+                    <a:srcRect/>
+                    <a:stretch>
+                      <a:fillRect/>
+                    </a:stretch>
+                  </pic:blipFill>
+                  <pic:spPr bwMode="auto">
+                    <a:xfrm>
+                      <a:off x="0" y="0"/>
+                      <a:ext cx="247650" cy="228600"/>
+                    </a:xfrm>
+                    <a:prstGeom prst="rect">
+                      <a:avLst/>
+                    </a:prstGeom>
+                    <a:noFill/>
+                    <a:ln w="9525">
+                      <a:noFill/>
+                      <a:miter lim="800000"/>
+                      <a:headEnd/>
+                      <a:tailEnd/>
+                    </a:ln>
+                  </pic:spPr>
+                </pic:pic>
+              </a:graphicData>
+            </a:graphic>
+          </wp:inline>
+        </w:drawing>
+      </w:r>
+      <w:r>
+        <w:rPr>
+          <w:b/>
+          <w:sz w:val="24"/>
+          <w:szCs w:val="24"/>
+        </w:rPr>
+        <w:t>)</w:t>
+      </w:r>
+    </w:p>
+    <w:p>
+      <w:pPr>
+        <w:pStyle w:val="ListParagraph"/>
+        <w:ind w:left="1080"/>
+        <w:rPr>
+          <w:sz w:val="24"/>
+          <w:szCs w:val="24"/>
+        </w:rPr>
+      </w:pPr>
+    </w:p>
+    <w:p>
+      <w:pPr>
+        <w:pStyle w:val="ListParagraph"/>
+        <w:ind w:left="1080"/>
+        <w:rPr>
+          <w:b/>
+          <w:sz w:val="24"/>
+          <w:szCs w:val="24"/>
+        </w:rPr>
+      </w:pPr>
+    </w:p>
+    <w:p>
+      <w:pPr>
+        <w:pStyle w:val="ListParagraph"/>
+        <w:ind w:left="1080"/>
+        <w:rPr>
+          <w:b/>
+          <w:sz w:val="24"/>
+          <w:szCs w:val="24"/>
+        </w:rPr>
+      </w:pPr>
+    </w:p>
+    <w:p>
+      <w:pPr>
+        <w:pStyle w:val="ListParagraph"/>
+        <w:ind w:left="1080"/>
+        <w:rPr>
+          <w:b/>
+          <w:sz w:val="24"/>
+          <w:szCs w:val="24"/>
+        </w:rPr>
+      </w:pPr>
+    </w:p>
+    <w:p>
+      <w:pPr>
+        <w:pStyle w:val="ListParagraph"/>
+        <w:ind w:left="1080"/>
+        <w:rPr>
+          <w:b/>
+          <w:sz w:val="24"/>
+          <w:szCs w:val="24"/>
+        </w:rPr>
+      </w:pPr>
+    </w:p>
+    <w:p>
+      <w:pPr>
+        <w:pStyle w:val="ListParagraph"/>
+        <w:ind w:left="1080"/>
+        <w:rPr>
+          <w:b/>
+          <w:sz w:val="24"/>
+          <w:szCs w:val="24"/>
+        </w:rPr>
+      </w:pPr>
+    </w:p>
+    <w:p>
+      <w:pPr>
+        <w:pStyle w:val="ListParagraph"/>
+        <w:ind w:left="1080"/>
+        <w:rPr>
+          <w:b/>
+          <w:sz w:val="24"/>
+          <w:szCs w:val="24"/>
+        </w:rPr>
+      </w:pPr>
+    </w:p>
+    <w:p>
+      <w:pPr>
+        <w:pStyle w:val="ListParagraph"/>
+        <w:numPr>
+          <w:ilvl w:val="1"/>
+          <w:numId w:val="1"/>
+        </w:numPr>
+        <w:ind w:left="1080"/>
+        <w:rPr>
+          <w:b/>
+          <w:sz w:val="24"/>
+          <w:szCs w:val="24"/>
+        </w:rPr>
+      </w:pPr>
+      <w:r>
+        <w:rPr>
+          <w:b/>
+          <w:sz w:val="24"/>
+          <w:szCs w:val="24"/>
+        </w:rPr>
+        <w:t>quality control</w:t>
+      </w:r>
+    </w:p>
+    <w:p>
+      <w:pPr>
+        <w:pStyle w:val="ListParagraph"/>
+        <w:ind w:left="1080"/>
+        <w:rPr>
+          <w:b/>
+          <w:sz w:val="24"/>
+          <w:szCs w:val="24"/>
+        </w:rPr>
+      </w:pPr>
+      <w:proofErr w:type="spellStart"/>
+      <w:r>
+        <w:rPr>
+          <w:b/>
+          <w:sz w:val="24"/>
+          <w:szCs w:val="24"/>
+        </w:rPr>
+        <w:t>produk</w:t>
+      </w:r>
+      <w:proofErr w:type="spellEnd"/>
+      <w:r>
+        <w:rPr>
+          <w:b/>
+          <w:sz w:val="24"/>
+          <w:szCs w:val="24"/>
+        </w:rPr>
+        <w:t xml:space="preserve"> </w:t>
+      </w:r>
+      <w:proofErr w:type="spellStart"/>
+      <w:r>
+        <w:rPr>
+          <w:b/>
+          <w:sz w:val="24"/>
+          <w:szCs w:val="24"/>
+        </w:rPr>
+        <w:t>rusak</w:t>
+      </w:r>
+      <w:proofErr w:type="spellEnd"/>
+      <w:r>
+        <w:rPr>
+          <w:b/>
+          <w:sz w:val="24"/>
+          <w:szCs w:val="24"/>
+        </w:rPr>
+        <w:t xml:space="preserve">, </w:t>
+      </w:r>
+      <w:proofErr w:type="spellStart"/>
+      <w:r>
+        <w:rPr>
+          <w:b/>
+          <w:sz w:val="24"/>
+          <w:szCs w:val="24"/>
+        </w:rPr>
+        <w:t>catat</w:t>
+      </w:r>
+      <w:proofErr w:type="spellEnd"/>
+      <w:r>
+        <w:rPr>
+          <w:b/>
+          <w:sz w:val="24"/>
+          <w:szCs w:val="24"/>
+        </w:rPr>
+        <w:t xml:space="preserve">, </w:t>
+      </w:r>
+      <w:proofErr w:type="spellStart"/>
+      <w:r>
+        <w:rPr>
+          <w:b/>
+          <w:sz w:val="24"/>
+          <w:szCs w:val="24"/>
+        </w:rPr>
+        <w:t>bagus</w:t>
+      </w:r>
+      <w:proofErr w:type="spellEnd"/>
+      <w:r>
+        <w:rPr>
+          <w:b/>
+          <w:sz w:val="24"/>
+          <w:szCs w:val="24"/>
+        </w:rPr>
+        <w:t>.</w:t>
+      </w:r>
+    </w:p>
+    <w:p>
+      <w:pPr>
+        <w:pStyle w:val="ListParagraph"/>
+        <w:ind w:left="1080"/>
+        <w:rPr>
+          <w:b/>
+          <w:sz w:val="24"/>
+          <w:szCs w:val="24"/>
+        </w:rPr>
+      </w:pPr>
+      <w:proofErr w:type="spellStart"/>
+      <w:r>
+        <w:rPr>
+          <w:b/>
+          <w:sz w:val="24"/>
+          <w:szCs w:val="24"/>
+        </w:rPr>
+        <w:t>disetiap</w:t>
+      </w:r>
+      <w:proofErr w:type="spellEnd"/>
+      <w:r>
+        <w:rPr>
+          <w:b/>
+          <w:sz w:val="24"/>
+          <w:szCs w:val="24"/>
+        </w:rPr>
+        <w:t xml:space="preserve"> </w:t>
+      </w:r>
+      <w:proofErr w:type="spellStart"/>
+      <w:r>
+        <w:rPr>
+          <w:b/>
+          <w:sz w:val="24"/>
+          <w:szCs w:val="24"/>
+        </w:rPr>
+        <w:t>proses</w:t>
+      </w:r>
+      <w:proofErr w:type="spellEnd"/>
+      <w:r>
+        <w:rPr>
+          <w:b/>
+          <w:sz w:val="24"/>
+          <w:szCs w:val="24"/>
+        </w:rPr>
+        <w:t xml:space="preserve"> </w:t>
+      </w:r>
+      <w:proofErr w:type="spellStart"/>
+      <w:r>
+        <w:rPr>
+          <w:b/>
+          <w:sz w:val="24"/>
+          <w:szCs w:val="24"/>
+        </w:rPr>
+        <w:t>produksi</w:t>
+      </w:r>
+      <w:proofErr w:type="spellEnd"/>
+      <w:r>
+        <w:rPr>
+          <w:b/>
+          <w:sz w:val="24"/>
+          <w:szCs w:val="24"/>
+        </w:rPr>
+        <w:t xml:space="preserve"> </w:t>
+      </w:r>
+      <w:proofErr w:type="spellStart"/>
+      <w:r>
+        <w:rPr>
+          <w:b/>
+          <w:sz w:val="24"/>
+          <w:szCs w:val="24"/>
+        </w:rPr>
+        <w:t>menghasilkan</w:t>
+      </w:r>
+      <w:proofErr w:type="spellEnd"/>
+      <w:r>
+        <w:rPr>
+          <w:b/>
+          <w:sz w:val="24"/>
+          <w:szCs w:val="24"/>
+        </w:rPr>
+        <w:t xml:space="preserve"> </w:t>
+      </w:r>
+      <w:proofErr w:type="spellStart"/>
+      <w:r>
+        <w:rPr>
+          <w:b/>
+          <w:sz w:val="24"/>
+          <w:szCs w:val="24"/>
+        </w:rPr>
+        <w:t>brg</w:t>
+      </w:r>
+      <w:proofErr w:type="spellEnd"/>
+      <w:r>
+        <w:rPr>
+          <w:b/>
+          <w:sz w:val="24"/>
+          <w:szCs w:val="24"/>
+        </w:rPr>
+        <w:t xml:space="preserve"> </w:t>
+      </w:r>
+      <w:proofErr w:type="spellStart"/>
+      <w:r>
+        <w:rPr>
+          <w:b/>
+          <w:sz w:val="24"/>
+          <w:szCs w:val="24"/>
+        </w:rPr>
+        <w:t>jadi</w:t>
+      </w:r>
+      <w:proofErr w:type="spellEnd"/>
+      <w:r>
+        <w:rPr>
+          <w:b/>
+          <w:sz w:val="24"/>
+          <w:szCs w:val="24"/>
+        </w:rPr>
+        <w:t xml:space="preserve">, </w:t>
+      </w:r>
+      <w:proofErr w:type="spellStart"/>
+      <w:r>
+        <w:rPr>
+          <w:b/>
+          <w:sz w:val="24"/>
+          <w:szCs w:val="24"/>
+        </w:rPr>
+        <w:t>berarti</w:t>
+      </w:r>
+      <w:proofErr w:type="spellEnd"/>
+      <w:r>
+        <w:rPr>
+          <w:b/>
+          <w:sz w:val="24"/>
+          <w:szCs w:val="24"/>
+        </w:rPr>
+        <w:t xml:space="preserve"> </w:t>
+      </w:r>
+      <w:proofErr w:type="spellStart"/>
+      <w:r>
+        <w:rPr>
+          <w:b/>
+          <w:sz w:val="24"/>
+          <w:szCs w:val="24"/>
+        </w:rPr>
+        <w:t>prsediaannya</w:t>
+      </w:r>
+      <w:proofErr w:type="spellEnd"/>
+      <w:r>
+        <w:rPr>
+          <w:b/>
+          <w:sz w:val="24"/>
+          <w:szCs w:val="24"/>
+        </w:rPr>
+        <w:t xml:space="preserve"> </w:t>
+      </w:r>
+      <w:proofErr w:type="spellStart"/>
+      <w:r>
+        <w:rPr>
+          <w:b/>
+          <w:sz w:val="24"/>
+          <w:szCs w:val="24"/>
+        </w:rPr>
+        <w:t>juga</w:t>
+      </w:r>
+      <w:proofErr w:type="spellEnd"/>
+      <w:r>
+        <w:rPr>
+          <w:b/>
+          <w:sz w:val="24"/>
+          <w:szCs w:val="24"/>
+        </w:rPr>
+        <w:t xml:space="preserve"> </w:t>
+      </w:r>
+      <w:proofErr w:type="spellStart"/>
+      <w:r>
+        <w:rPr>
+          <w:b/>
+          <w:sz w:val="24"/>
+          <w:szCs w:val="24"/>
+        </w:rPr>
+        <w:t>bertambah</w:t>
+      </w:r>
+      <w:proofErr w:type="spellEnd"/>
+      <w:r>
+        <w:rPr>
+          <w:b/>
+          <w:sz w:val="24"/>
+          <w:szCs w:val="24"/>
+        </w:rPr>
+        <w:t xml:space="preserve"> </w:t>
+      </w:r>
+      <w:proofErr w:type="spellStart"/>
+      <w:r>
+        <w:rPr>
+          <w:b/>
+          <w:sz w:val="24"/>
+          <w:szCs w:val="24"/>
+        </w:rPr>
+        <w:t>setelah</w:t>
+      </w:r>
+      <w:proofErr w:type="spellEnd"/>
+      <w:r>
+        <w:rPr>
+          <w:b/>
+          <w:sz w:val="24"/>
+          <w:szCs w:val="24"/>
+        </w:rPr>
+        <w:t xml:space="preserve"> </w:t>
+      </w:r>
+      <w:proofErr w:type="spellStart"/>
+      <w:r>
+        <w:rPr>
+          <w:b/>
+          <w:sz w:val="24"/>
+          <w:szCs w:val="24"/>
+        </w:rPr>
+        <w:t>dilakukan</w:t>
+      </w:r>
+      <w:proofErr w:type="spellEnd"/>
+      <w:r>
+        <w:rPr>
+          <w:b/>
+          <w:sz w:val="24"/>
+          <w:szCs w:val="24"/>
+        </w:rPr>
+        <w:t xml:space="preserve"> QC.</w:t>
+      </w:r>
+    </w:p>
+    <w:p>
+      <w:pPr>
+        <w:pStyle w:val="ListParagraph"/>
+        <w:ind w:left="1080"/>
+        <w:rPr>
+          <w:b/>
+          <w:sz w:val="24"/>
+          <w:szCs w:val="24"/>
+        </w:rPr>
+      </w:pPr>
+      <w:proofErr w:type="spellStart"/>
+      <w:r>
+        <w:rPr>
+          <w:b/>
+          <w:sz w:val="24"/>
+          <w:szCs w:val="24"/>
+        </w:rPr>
+        <w:t>ada</w:t>
+      </w:r>
+      <w:proofErr w:type="spellEnd"/>
+      <w:r>
+        <w:rPr>
+          <w:b/>
+          <w:sz w:val="24"/>
+          <w:szCs w:val="24"/>
+        </w:rPr>
+        <w:t xml:space="preserve"> </w:t>
+      </w:r>
+      <w:proofErr w:type="spellStart"/>
+      <w:r>
+        <w:rPr>
+          <w:b/>
+          <w:sz w:val="24"/>
+          <w:szCs w:val="24"/>
+        </w:rPr>
+        <w:t>pemisahan</w:t>
+      </w:r>
+      <w:proofErr w:type="spellEnd"/>
+      <w:r>
+        <w:rPr>
+          <w:b/>
+          <w:sz w:val="24"/>
+          <w:szCs w:val="24"/>
+        </w:rPr>
+        <w:t xml:space="preserve"> : </w:t>
+      </w:r>
+      <w:proofErr w:type="spellStart"/>
+      <w:r>
+        <w:rPr>
+          <w:b/>
+          <w:sz w:val="24"/>
+          <w:szCs w:val="24"/>
+        </w:rPr>
+        <w:t>stok</w:t>
+      </w:r>
+      <w:proofErr w:type="spellEnd"/>
+      <w:r>
+        <w:rPr>
+          <w:b/>
+          <w:sz w:val="24"/>
+          <w:szCs w:val="24"/>
+        </w:rPr>
+        <w:t xml:space="preserve"> </w:t>
+      </w:r>
+      <w:proofErr w:type="spellStart"/>
+      <w:r>
+        <w:rPr>
+          <w:b/>
+          <w:sz w:val="24"/>
+          <w:szCs w:val="24"/>
+        </w:rPr>
+        <w:t>akhir</w:t>
+      </w:r>
+      <w:proofErr w:type="spellEnd"/>
+      <w:r>
+        <w:rPr>
+          <w:b/>
+          <w:sz w:val="24"/>
+          <w:szCs w:val="24"/>
+        </w:rPr>
+        <w:t xml:space="preserve"> </w:t>
+      </w:r>
+      <w:proofErr w:type="spellStart"/>
+      <w:r>
+        <w:rPr>
+          <w:b/>
+          <w:sz w:val="24"/>
+          <w:szCs w:val="24"/>
+        </w:rPr>
+        <w:t>brg</w:t>
+      </w:r>
+      <w:proofErr w:type="spellEnd"/>
+      <w:r>
+        <w:rPr>
+          <w:b/>
+          <w:sz w:val="24"/>
+          <w:szCs w:val="24"/>
+        </w:rPr>
+        <w:t xml:space="preserve"> </w:t>
+      </w:r>
+      <w:proofErr w:type="spellStart"/>
+      <w:r>
+        <w:rPr>
+          <w:b/>
+          <w:sz w:val="24"/>
+          <w:szCs w:val="24"/>
+        </w:rPr>
+        <w:t>mentah</w:t>
+      </w:r>
+      <w:proofErr w:type="spellEnd"/>
+      <w:r>
+        <w:rPr>
+          <w:b/>
+          <w:sz w:val="24"/>
+          <w:szCs w:val="24"/>
+        </w:rPr>
+        <w:t xml:space="preserve"> , </w:t>
+      </w:r>
+      <w:proofErr w:type="spellStart"/>
+      <w:r>
+        <w:rPr>
+          <w:b/>
+          <w:sz w:val="24"/>
+          <w:szCs w:val="24"/>
+        </w:rPr>
+        <w:t>stok</w:t>
+      </w:r>
+      <w:proofErr w:type="spellEnd"/>
+      <w:r>
+        <w:rPr>
+          <w:b/>
+          <w:sz w:val="24"/>
+          <w:szCs w:val="24"/>
+        </w:rPr>
+        <w:t xml:space="preserve"> </w:t>
+      </w:r>
+      <w:proofErr w:type="spellStart"/>
+      <w:r>
+        <w:rPr>
+          <w:b/>
+          <w:sz w:val="24"/>
+          <w:szCs w:val="24"/>
+        </w:rPr>
+        <w:t>akhir</w:t>
+      </w:r>
+      <w:proofErr w:type="spellEnd"/>
+      <w:r>
+        <w:rPr>
+          <w:b/>
+          <w:sz w:val="24"/>
+          <w:szCs w:val="24"/>
+        </w:rPr>
+        <w:t xml:space="preserve"> </w:t>
+      </w:r>
+      <w:proofErr w:type="spellStart"/>
+      <w:r>
+        <w:rPr>
+          <w:b/>
+          <w:sz w:val="24"/>
+          <w:szCs w:val="24"/>
+        </w:rPr>
+        <w:t>brg</w:t>
+      </w:r>
+      <w:proofErr w:type="spellEnd"/>
+      <w:r>
+        <w:rPr>
+          <w:b/>
+          <w:sz w:val="24"/>
+          <w:szCs w:val="24"/>
+        </w:rPr>
+        <w:t xml:space="preserve"> </w:t>
+      </w:r>
+      <w:proofErr w:type="spellStart"/>
+      <w:r>
+        <w:rPr>
+          <w:b/>
+          <w:sz w:val="24"/>
+          <w:szCs w:val="24"/>
+        </w:rPr>
+        <w:t>dalam</w:t>
+      </w:r>
+      <w:proofErr w:type="spellEnd"/>
+      <w:r>
+        <w:rPr>
+          <w:b/>
+          <w:sz w:val="24"/>
+          <w:szCs w:val="24"/>
+        </w:rPr>
+        <w:t xml:space="preserve"> </w:t>
+      </w:r>
+      <w:proofErr w:type="spellStart"/>
+      <w:r>
+        <w:rPr>
+          <w:b/>
+          <w:sz w:val="24"/>
+          <w:szCs w:val="24"/>
+        </w:rPr>
+        <w:t>proses</w:t>
+      </w:r>
+      <w:proofErr w:type="spellEnd"/>
+      <w:r>
+        <w:rPr>
+          <w:b/>
+          <w:sz w:val="24"/>
+          <w:szCs w:val="24"/>
+        </w:rPr>
+        <w:t xml:space="preserve"> </w:t>
+      </w:r>
+      <w:proofErr w:type="spellStart"/>
+      <w:r>
+        <w:rPr>
+          <w:b/>
+          <w:sz w:val="24"/>
+          <w:szCs w:val="24"/>
+        </w:rPr>
+        <w:t>stok</w:t>
+      </w:r>
+      <w:proofErr w:type="spellEnd"/>
+      <w:r>
+        <w:rPr>
+          <w:b/>
+          <w:sz w:val="24"/>
+          <w:szCs w:val="24"/>
+        </w:rPr>
+        <w:t xml:space="preserve"> </w:t>
+      </w:r>
+      <w:proofErr w:type="spellStart"/>
+      <w:r>
+        <w:rPr>
+          <w:b/>
+          <w:sz w:val="24"/>
+          <w:szCs w:val="24"/>
+        </w:rPr>
+        <w:t>akhir</w:t>
+      </w:r>
+      <w:proofErr w:type="spellEnd"/>
+      <w:r>
+        <w:rPr>
+          <w:b/>
+          <w:sz w:val="24"/>
+          <w:szCs w:val="24"/>
+        </w:rPr>
+        <w:t xml:space="preserve"> </w:t>
+      </w:r>
+      <w:proofErr w:type="spellStart"/>
+      <w:r>
+        <w:rPr>
+          <w:b/>
+          <w:sz w:val="24"/>
+          <w:szCs w:val="24"/>
+        </w:rPr>
+        <w:t>brg</w:t>
+      </w:r>
+      <w:proofErr w:type="spellEnd"/>
+      <w:r>
+        <w:rPr>
+          <w:b/>
+          <w:sz w:val="24"/>
+          <w:szCs w:val="24"/>
+        </w:rPr>
+        <w:t xml:space="preserve"> </w:t>
+      </w:r>
+      <w:proofErr w:type="spellStart"/>
+      <w:r>
+        <w:rPr>
+          <w:b/>
+          <w:sz w:val="24"/>
+          <w:szCs w:val="24"/>
+        </w:rPr>
+        <w:t>jadi</w:t>
+      </w:r>
+      <w:proofErr w:type="spellEnd"/>
+      <w:r>
+        <w:rPr>
+          <w:b/>
+          <w:sz w:val="24"/>
+          <w:szCs w:val="24"/>
+        </w:rPr>
+        <w:t>.</w:t>
+      </w:r>
+    </w:p>
+    <w:p>
+      <w:pPr>
+        <w:pStyle w:val="ListParagraph"/>
+        <w:ind w:left="1080"/>
+        <w:rPr>
+          <w:b/>
+          <w:sz w:val="24"/>
+          <w:szCs w:val="24"/>
+        </w:rPr>
+      </w:pPr>
+    </w:p>
+    <w:p>
+      <w:pPr>
+        <w:pStyle w:val="ListParagraph"/>
+        <w:numPr>
+          <w:ilvl w:val="1"/>
+          <w:numId w:val="1"/>
+        </w:numPr>
+        <w:ind w:left="1080"/>
+        <w:rPr>
+          <w:b/>
+          <w:sz w:val="24"/>
+          <w:szCs w:val="24"/>
+        </w:rPr>
+      </w:pPr>
+    </w:p>
+    <w:p>
+      <w:pPr>
+        <w:pStyle w:val="ListParagraph"/>
+        <w:ind w:left="1080"/>
+        <w:rPr>
+          <w:b/>
+          <w:sz w:val="24"/>
+          <w:szCs w:val="24"/>
+        </w:rPr>
+      </w:pPr>
+    </w:p>
+    <w:p>
+      <w:pPr>
+        <w:pStyle w:val="ListParagraph"/>
+        <w:ind w:left="1080"/>
+        <w:rPr>
+          <w:b/>
+          <w:sz w:val="24"/>
+          <w:szCs w:val="24"/>
+        </w:rPr>
+      </w:pPr>
+    </w:p>
+    <w:p>
+      <w:pPr>
+        <w:pStyle w:val="ListParagraph"/>
+        <w:ind w:left="1440"/>
+        <w:rPr>
+          <w:sz w:val="24"/>
+          <w:szCs w:val="24"/>
+        </w:rPr>
+      </w:pPr>
+    </w:p>
+    <w:p>
+      <w:pPr>
+        <w:pStyle w:val="ListParagraph"/>
+        <w:ind w:left="1440"/>
+        <w:rPr>
+          <w:b/>
+          <w:sz w:val="24"/>
+          <w:szCs w:val="24"/>
+        </w:rPr>
+      </w:pPr>
+      <w:r>
+        <w:rPr>
+          <w:b/>
+          <w:sz w:val="24"/>
+          <w:szCs w:val="24"/>
+        </w:rPr>
+        <w:t>Daftar Barang :</w:t>
+      </w:r>
+    </w:p>
+    <w:p>
+      <w:pPr>
+        <w:pStyle w:val="ListParagraph"/>
+        <w:numPr>
+          <w:ilvl w:val="2"/>
+          <w:numId w:val="1"/>
+        </w:numPr>
+        <w:ind w:left="1440" w:hanging="270"/>
+        <w:rPr>
+          <w:sz w:val="24"/>
+          <w:szCs w:val="24"/>
+        </w:rPr>
+      </w:pPr>
+      <w:r>
+        <w:rPr>
+          <w:sz w:val="24"/>
+          <w:szCs w:val="24"/>
+        </w:rPr>
+        <w:t>Berisi daftar nama barang</w:t>
+      </w:r>
+    </w:p>
+    <w:p>
+      <w:pPr>
+        <w:pStyle w:val="ListParagraph"/>
+        <w:numPr>
+          <w:ilvl w:val="2"/>
+          <w:numId w:val="1"/>
+        </w:numPr>
+        <w:ind w:left="1440" w:hanging="270"/>
+        <w:rPr>
+          <w:sz w:val="24"/>
+          <w:szCs w:val="24"/>
+        </w:rPr>
+      </w:pPr>
+      <w:r>
+        <w:rPr>
+          <w:sz w:val="24"/>
+          <w:szCs w:val="24"/>
+        </w:rPr>
+        <w:t>Bentuk tampilan menggunakan data table karena jumlah barang banyak terutama untuk toko ritel</w:t>
+      </w:r>
+    </w:p>
+    <w:p>
+      <w:pPr>
+        <w:pStyle w:val="ListParagraph"/>
+        <w:numPr>
+          <w:ilvl w:val="2"/>
+          <w:numId w:val="1"/>
+        </w:numPr>
+        <w:ind w:left="1440" w:hanging="270"/>
+        <w:rPr>
+          <w:sz w:val="24"/>
+          <w:szCs w:val="24"/>
+        </w:rPr>
+      </w:pPr>
+      <w:r>
+        <w:rPr>
+          <w:sz w:val="24"/>
+          <w:szCs w:val="24"/>
+        </w:rPr>
+        <w:t>Tabel yang terlibat : p_barang</w:t>
+      </w:r>
+    </w:p>
+    <w:p>
+      <w:pPr>
+        <w:pStyle w:val="ListParagraph"/>
+        <w:ind w:left="3510"/>
+        <w:rPr>
+          <w:sz w:val="24"/>
+          <w:szCs w:val="24"/>
+        </w:rPr>
+      </w:pPr>
+    </w:p>
+    <w:p>
+      <w:pPr>
+        <w:pStyle w:val="ListParagraph"/>
+        <w:numPr>
+          <w:ilvl w:val="2"/>
+          <w:numId w:val="1"/>
+        </w:numPr>
+        <w:ind w:left="1440" w:hanging="270"/>
+        <w:rPr>
+          <w:b/>
+          <w:bCs/>
+        </w:rPr>
+      </w:pPr>
+      <w:r>
+        <w:rPr>
+          <w:b/>
+          <w:bCs/>
+          <w:sz w:val="24"/>
+          <w:szCs w:val="24"/>
+        </w:rPr>
+        <w:t>Kolom Aksi  terdiri dari tombol:</w:t>
+      </w:r>
+    </w:p>
+    <w:p>
+      <w:pPr>
+        <w:pStyle w:val="ListParagraph"/>
+        <w:numPr>
+          <w:ilvl w:val="3"/>
+          <w:numId w:val="1"/>
+        </w:numPr>
+        <w:ind w:left="1800" w:hanging="270"/>
+        <w:rPr>
+          <w:sz w:val="24"/>
+          <w:szCs w:val="24"/>
+        </w:rPr>
+      </w:pPr>
+      <w:r>
+        <w:rPr>
+          <w:sz w:val="24"/>
+          <w:szCs w:val="24"/>
+        </w:rPr>
+        <w:t>Tambah harga jual satuan</w:t>
+      </w:r>
+    </w:p>
+    <w:p>
+      <w:pPr>
+        <w:pStyle w:val="ListParagraph"/>
+        <w:ind w:left="1800"/>
+        <w:rPr>
+          <w:sz w:val="24"/>
+          <w:szCs w:val="24"/>
+        </w:rPr>
+      </w:pPr>
+      <w:r>
+        <w:rPr>
+          <w:sz w:val="24"/>
+          <w:szCs w:val="24"/>
+        </w:rPr>
+        <w:t>Tambah harga jual satuan adalah untuk menambah harga jual barang berdasarkan satuan barang. Missal, HPP barang 2000 di jual jadi 3000</w:t>
+      </w:r>
+    </w:p>
+    <w:p>
+      <w:pPr>
+        <w:pStyle w:val="ListParagraph"/>
+        <w:ind w:left="1800"/>
+        <w:rPr>
+          <w:sz w:val="24"/>
+          <w:szCs w:val="24"/>
+        </w:rPr>
+      </w:pPr>
+      <w:r>
+        <w:rPr>
+          <w:sz w:val="24"/>
+          <w:szCs w:val="24"/>
+        </w:rPr>
+        <w:t>Berapapun belinya harganya sama</w:t>
+      </w:r>
+    </w:p>
+    <w:p>
+      <w:pPr>
+        <w:pStyle w:val="ListParagraph"/>
+        <w:ind w:left="1800"/>
+        <w:rPr>
+          <w:sz w:val="24"/>
+          <w:szCs w:val="24"/>
+        </w:rPr>
+      </w:pPr>
+    </w:p>
+    <w:p>
+      <w:pPr>
+        <w:pStyle w:val="ListParagraph"/>
+        <w:numPr>
+          <w:ilvl w:val="3"/>
+          <w:numId w:val="1"/>
+        </w:numPr>
+        <w:ind w:left="1800" w:hanging="270"/>
+        <w:rPr>
+          <w:sz w:val="24"/>
+          <w:szCs w:val="24"/>
+        </w:rPr>
+      </w:pPr>
+      <w:r>
+        <w:rPr>
+          <w:sz w:val="24"/>
+          <w:szCs w:val="24"/>
+        </w:rPr>
+        <w:t>Tambah Harga jual base on jumlah</w:t>
+      </w:r>
+    </w:p>
+    <w:p>
+      <w:pPr>
+        <w:pStyle w:val="ListParagraph"/>
+        <w:numPr>
+          <w:ilvl w:val="3"/>
+          <w:numId w:val="1"/>
+        </w:numPr>
+        <w:ind w:left="1800" w:hanging="270"/>
+        <w:rPr>
+          <w:sz w:val="24"/>
+          <w:szCs w:val="24"/>
+        </w:rPr>
+      </w:pPr>
+      <w:r>
+        <w:rPr>
+          <w:sz w:val="24"/>
+          <w:szCs w:val="24"/>
+        </w:rPr>
+        <w:t>Tambah Harga jual base on jumlah adalah untuk menambah harga jual barang berdasarkan jumlah pembelian oleh pembeli. Misal:</w:t>
+      </w:r>
+    </w:p>
+    <w:p>
+      <w:pPr>
+        <w:pStyle w:val="ListParagraph"/>
+        <w:numPr>
+          <w:ilvl w:val="4"/>
+          <w:numId w:val="1"/>
+        </w:numPr>
+        <w:ind w:left="2070" w:hanging="270"/>
+        <w:rPr>
+          <w:sz w:val="24"/>
+          <w:szCs w:val="24"/>
+        </w:rPr>
+      </w:pPr>
+      <w:r>
+        <w:rPr>
+          <w:sz w:val="24"/>
+          <w:szCs w:val="24"/>
+        </w:rPr>
+        <w:t xml:space="preserve">Pembelian : </w:t>
+      </w:r>
+    </w:p>
+    <w:p>
+      <w:pPr>
+        <w:pStyle w:val="ListParagraph"/>
+        <w:ind w:left="2070"/>
+        <w:rPr>
+          <w:sz w:val="24"/>
+          <w:szCs w:val="24"/>
+        </w:rPr>
+      </w:pPr>
+      <w:r>
+        <w:rPr>
+          <w:sz w:val="24"/>
+          <w:szCs w:val="24"/>
+        </w:rPr>
+        <w:t>1 – 5, harga jual barang = Rp. 2000</w:t>
+      </w:r>
+    </w:p>
+    <w:p>
+      <w:pPr>
+        <w:pStyle w:val="ListParagraph"/>
+        <w:ind w:left="2070"/>
+        <w:rPr>
+          <w:sz w:val="24"/>
+          <w:szCs w:val="24"/>
+        </w:rPr>
+      </w:pPr>
+      <w:r>
+        <w:rPr>
+          <w:sz w:val="24"/>
+          <w:szCs w:val="24"/>
+        </w:rPr>
+        <w:t>6 – 10, harga jual barang = Rp. 1800</w:t>
+      </w:r>
+    </w:p>
+    <w:p>
+      <w:pPr>
+        <w:pStyle w:val="ListParagraph"/>
+        <w:ind w:left="2070"/>
+        <w:rPr>
+          <w:sz w:val="24"/>
+          <w:szCs w:val="24"/>
+        </w:rPr>
+      </w:pPr>
+      <w:r>
+        <w:rPr>
+          <w:sz w:val="24"/>
+          <w:szCs w:val="24"/>
+        </w:rPr>
+        <w:t>11 – 15, harga jual barang = Rp. 1500</w:t>
+      </w:r>
+    </w:p>
+    <w:p>
+      <w:pPr>
+        <w:pStyle w:val="ListParagraph"/>
+        <w:ind w:left="2070"/>
+        <w:rPr>
+          <w:sz w:val="24"/>
+          <w:szCs w:val="24"/>
+        </w:rPr>
+      </w:pPr>
+      <w:r>
+        <w:rPr>
+          <w:sz w:val="24"/>
+          <w:szCs w:val="24"/>
+        </w:rPr>
+        <w:t>20 – 50, harga jual barang = Rp. 1000</w:t>
+      </w:r>
+    </w:p>
+    <w:p>
+      <w:pPr>
+        <w:pStyle w:val="ListParagraph"/>
+        <w:ind w:left="1800"/>
+        <w:rPr>
+          <w:sz w:val="24"/>
+          <w:szCs w:val="24"/>
+        </w:rPr>
+      </w:pPr>
+    </w:p>
+    <w:p>
+      <w:pPr>
+        <w:pStyle w:val="ListParagraph"/>
+        <w:numPr>
+          <w:ilvl w:val="3"/>
+          <w:numId w:val="1"/>
+        </w:numPr>
+        <w:ind w:left="1800" w:hanging="270"/>
+        <w:rPr>
+          <w:sz w:val="24"/>
+          <w:szCs w:val="24"/>
+        </w:rPr>
+      </w:pPr>
+      <w:r>
+        <w:rPr>
+          <w:sz w:val="24"/>
+          <w:szCs w:val="24"/>
+        </w:rPr>
+        <w:t>Edit</w:t>
+      </w:r>
+    </w:p>
+    <w:p>
+      <w:pPr>
+        <w:pStyle w:val="ListParagraph"/>
+        <w:ind w:left="1800"/>
+        <w:rPr>
+          <w:sz w:val="24"/>
+          <w:szCs w:val="24"/>
+        </w:rPr>
+      </w:pPr>
+      <w:r>
+        <w:rPr>
+          <w:sz w:val="24"/>
+          <w:szCs w:val="24"/>
+        </w:rPr>
+        <w:t>Edit data barang tidak boleh terjadi jika barang sudah digunakan pd transaksi pembelian atau penjualan.</w:t>
+      </w:r>
+    </w:p>
+    <w:p>
+      <w:pPr>
+        <w:pStyle w:val="ListParagraph"/>
+        <w:numPr>
+          <w:ilvl w:val="3"/>
+          <w:numId w:val="1"/>
+        </w:numPr>
+        <w:ind w:left="1800" w:hanging="270"/>
+        <w:rPr>
+          <w:sz w:val="24"/>
+          <w:szCs w:val="24"/>
+        </w:rPr>
+      </w:pPr>
+      <w:r>
+        <w:rPr>
+          <w:sz w:val="24"/>
+          <w:szCs w:val="24"/>
+        </w:rPr>
+        <w:t>Hapus</w:t>
+      </w:r>
+    </w:p>
+    <w:p>
+      <w:pPr>
+        <w:pStyle w:val="ListParagraph"/>
+        <w:ind w:left="1800"/>
+        <w:rPr>
+          <w:sz w:val="24"/>
+          <w:szCs w:val="24"/>
+        </w:rPr>
+      </w:pPr>
+      <w:r>
+        <w:rPr>
+          <w:sz w:val="24"/>
+          <w:szCs w:val="24"/>
+        </w:rPr>
+        <w:t>Hapus data tidak boleh terjadi jika barang sudah digunakan pd transaksi pembelian atau penjualan.</w:t>
+      </w:r>
+    </w:p>
+    <w:p>
+      <w:pPr>
+        <w:pStyle w:val="ListParagraph"/>
+        <w:ind w:left="1800"/>
+        <w:rPr>
+          <w:sz w:val="24"/>
+          <w:szCs w:val="24"/>
+        </w:rPr>
+      </w:pPr>
+    </w:p>
+    <w:p>
+      <w:pPr>
+        <w:pStyle w:val="ListParagraph"/>
+        <w:ind w:left="1800"/>
+        <w:rPr>
+          <w:sz w:val="24"/>
+          <w:szCs w:val="24"/>
+        </w:rPr>
+      </w:pPr>
+    </w:p>
+    <w:p>
+      <w:pPr>
+        <w:pStyle w:val="ListParagraph"/>
+        <w:ind w:left="1800"/>
+        <w:rPr>
+          <w:sz w:val="24"/>
+          <w:szCs w:val="24"/>
+        </w:rPr>
+      </w:pPr>
+    </w:p>
+    <w:p>
+      <w:pPr>
+        <w:pStyle w:val="ListParagraph"/>
+        <w:ind w:left="1800"/>
+        <w:rPr>
+          <w:sz w:val="24"/>
+          <w:szCs w:val="24"/>
+        </w:rPr>
+      </w:pPr>
+    </w:p>
+    <w:p>
+      <w:pPr>
+        <w:pStyle w:val="ListParagraph"/>
+        <w:ind w:left="1800"/>
+        <w:rPr>
+          <w:sz w:val="24"/>
+          <w:szCs w:val="24"/>
+        </w:rPr>
+      </w:pPr>
+    </w:p>
+    <w:p>
+      <w:pPr>
+        <w:pStyle w:val="ListParagraph"/>
+        <w:ind w:left="1800"/>
+        <w:rPr>
+          <w:sz w:val="24"/>
+          <w:szCs w:val="24"/>
+        </w:rPr>
+      </w:pPr>
+    </w:p>
+    <w:p>
+      <w:pPr>
+        <w:pStyle w:val="ListParagraph"/>
+        <w:ind w:left="1800"/>
+        <w:rPr>
+          <w:sz w:val="24"/>
+          <w:szCs w:val="24"/>
+        </w:rPr>
+      </w:pPr>
+    </w:p>
+    <w:p>
+      <w:pPr>
+        <w:pStyle w:val="ListParagraph"/>
+        <w:numPr>
+          <w:ilvl w:val="2"/>
+          <w:numId w:val="1"/>
+        </w:numPr>
+        <w:ind w:left="1440" w:hanging="270"/>
+        <w:rPr>
+          <w:sz w:val="24"/>
+          <w:szCs w:val="24"/>
+        </w:rPr>
+      </w:pPr>
+      <w:r>
+        <w:rPr>
+          <w:sz w:val="24"/>
+          <w:szCs w:val="24"/>
+        </w:rPr>
+        <w:t>Tampilan data barang kira2 sperti ini :</w:t>
+      </w:r>
+    </w:p>
+    <w:p>
+      <w:pPr>
+        <w:pStyle w:val="ListParagraph"/>
+        <w:ind w:left="1440"/>
+        <w:rPr>
+          <w:sz w:val="24"/>
+          <w:szCs w:val="24"/>
+        </w:rPr>
+      </w:pPr>
+    </w:p>
+    <w:p>
+      <w:pPr>
+        <w:pStyle w:val="ListParagraph"/>
+        <w:ind w:left="1440"/>
+        <w:rPr>
+          <w:sz w:val="24"/>
+          <w:szCs w:val="24"/>
+        </w:rPr>
+      </w:pPr>
+      <w:r>
+        <w:object w:dxaOrig="15221" w:dyaOrig="3436">
           <v:shape id="_x0000_i1025" type="#_x0000_t75" style="width:459pt;height:217.5pt" o:ole="" o:preferrelative="f" filled="t">
-            <v:imagedata r:id="rId5" o:title=""/>
+            <v:imagedata r:id="rId15" o:title=""/>
             <o:lock v:ext="edit" aspectratio="f"/>
           </v:shape>
-          <o:OLEObject Type="Embed" ProgID="Visio.Drawing.11" ShapeID="_x0000_i1025" DrawAspect="Content" ObjectID="_1672463757" r:id="rId6"/>
+          <o:OLEObject Type="Embed" ProgID="Visio.Drawing.11" ShapeID="_x0000_i1025" DrawAspect="Content" ObjectID="_1672639415" r:id="rId16"/>
         </w:object>
       </w:r>
     </w:p>
@@ -4034,7 +3811,6 @@
         <w:rPr>
           <w:noProof/>
         </w:rPr>
-        <w:lastRenderedPageBreak/>
         <w:drawing>
           <wp:inline distT="0" distB="0" distL="0" distR="0">
             <wp:extent cx="5943600" cy="4491990"/>
@@ -4053,7 +3829,7 @@
                     </pic:cNvPicPr>
                   </pic:nvPicPr>
                   <pic:blipFill>
-                    <a:blip r:embed="rId7"/>
+                    <a:blip r:embed="rId17"/>
                     <a:stretch>
                       <a:fillRect/>
                     </a:stretch>
@@ -4107,10 +3883,10 @@
       <w:r>
         <w:object w:dxaOrig="8011" w:dyaOrig="4336">
           <v:shape id="_x0000_i1026" type="#_x0000_t75" style="width:400.5pt;height:185.25pt" o:ole="" o:preferrelative="f" filled="t">
-            <v:imagedata r:id="rId8" o:title=""/>
+            <v:imagedata r:id="rId18" o:title=""/>
             <o:lock v:ext="edit" aspectratio="f"/>
           </v:shape>
-          <o:OLEObject Type="Embed" ProgID="Visio.Drawing.11" ShapeID="_x0000_i1026" DrawAspect="Content" ObjectID="_1672463758" r:id="rId9"/>
+          <o:OLEObject Type="Embed" ProgID="Visio.Drawing.11" ShapeID="_x0000_i1026" DrawAspect="Content" ObjectID="_1672639416" r:id="rId19"/>
         </w:object>
       </w:r>
     </w:p>
@@ -4219,7 +3995,7 @@
                     </pic:cNvPicPr>
                   </pic:nvPicPr>
                   <pic:blipFill>
-                    <a:blip r:embed="rId10"/>
+                    <a:blip r:embed="rId20"/>
                     <a:stretch>
                       <a:fillRect/>
                     </a:stretch>
@@ -4320,10 +4096,10 @@
       <w:r>
         <w:object w:dxaOrig="8011" w:dyaOrig="6316">
           <v:shape id="_x0000_i1027" type="#_x0000_t75" style="width:400.5pt;height:271.5pt" o:ole="" o:preferrelative="f" filled="t">
-            <v:imagedata r:id="rId11" o:title=""/>
+            <v:imagedata r:id="rId21" o:title=""/>
             <o:lock v:ext="edit" aspectratio="f"/>
           </v:shape>
-          <o:OLEObject Type="Embed" ProgID="Visio.Drawing.11" ShapeID="_x0000_i1027" DrawAspect="Content" ObjectID="_1672463759" r:id="rId12"/>
+          <o:OLEObject Type="Embed" ProgID="Visio.Drawing.11" ShapeID="_x0000_i1027" DrawAspect="Content" ObjectID="_1672639417" r:id="rId22"/>
         </w:object>
       </w:r>
     </w:p>
@@ -4363,6 +4139,7 @@
           <w:sz w:val="24"/>
           <w:szCs w:val="24"/>
         </w:rPr>
+        <w:lastRenderedPageBreak/>
         <w:t>Misal, banyaknya harga jual yg akan di input : 3, maka muncul form harga jual sebanyak 3 buah. Jumlah pembelian  1 – 5, yg di input angka maksimalnya yaitu 5.</w:t>
       </w:r>
     </w:p>
@@ -4592,10 +4369,10 @@
       <w:r>
         <w:object w:dxaOrig="8000" w:dyaOrig="5236">
           <v:shape id="_x0000_i1028" type="#_x0000_t75" style="width:399.75pt;height:261.75pt" o:ole="" o:preferrelative="f" filled="t">
-            <v:imagedata r:id="rId13" o:title=""/>
+            <v:imagedata r:id="rId23" o:title=""/>
             <o:lock v:ext="edit" aspectratio="f"/>
           </v:shape>
-          <o:OLEObject Type="Embed" ProgID="Visio.Drawing.11" ShapeID="_x0000_i1028" DrawAspect="Content" ObjectID="_1672463760" r:id="rId14"/>
+          <o:OLEObject Type="Embed" ProgID="Visio.Drawing.11" ShapeID="_x0000_i1028" DrawAspect="Content" ObjectID="_1672639418" r:id="rId24"/>
         </w:object>
       </w:r>
     </w:p>
@@ -5415,7 +5192,7 @@
                     </pic:cNvPicPr>
                   </pic:nvPicPr>
                   <pic:blipFill>
-                    <a:blip r:embed="rId15"/>
+                    <a:blip r:embed="rId25"/>
                     <a:stretch>
                       <a:fillRect/>
                     </a:stretch>
@@ -5510,10 +5287,10 @@
         </w:rPr>
         <w:object w:dxaOrig="8045" w:dyaOrig="4516">
           <v:shape id="_x0000_i1029" type="#_x0000_t75" style="width:402pt;height:204pt" o:ole="" o:preferrelative="f" filled="t">
-            <v:imagedata r:id="rId16" o:title=""/>
+            <v:imagedata r:id="rId26" o:title=""/>
             <o:lock v:ext="edit" aspectratio="f"/>
           </v:shape>
-          <o:OLEObject Type="Embed" ProgID="Visio.Drawing.11" ShapeID="_x0000_i1029" DrawAspect="Content" ObjectID="_1672463761" r:id="rId17"/>
+          <o:OLEObject Type="Embed" ProgID="Visio.Drawing.11" ShapeID="_x0000_i1029" DrawAspect="Content" ObjectID="_1672639419" r:id="rId27"/>
         </w:object>
       </w:r>
     </w:p>
@@ -5558,10 +5335,10 @@
         </w:rPr>
         <w:object w:dxaOrig="10151" w:dyaOrig="3616">
           <v:shape id="_x0000_i1030" type="#_x0000_t75" style="width:468pt;height:166.5pt" o:ole="" o:preferrelative="f" filled="t">
-            <v:imagedata r:id="rId18" o:title=""/>
+            <v:imagedata r:id="rId28" o:title=""/>
             <o:lock v:ext="edit" aspectratio="f"/>
           </v:shape>
-          <o:OLEObject Type="Embed" ProgID="Visio.Drawing.11" ShapeID="_x0000_i1030" DrawAspect="Content" ObjectID="_1672463762" r:id="rId19"/>
+          <o:OLEObject Type="Embed" ProgID="Visio.Drawing.11" ShapeID="_x0000_i1030" DrawAspect="Content" ObjectID="_1672639420" r:id="rId29"/>
         </w:object>
       </w:r>
     </w:p>
@@ -5690,7 +5467,7 @@
                     </pic:cNvPicPr>
                   </pic:nvPicPr>
                   <pic:blipFill>
-                    <a:blip r:embed="rId20"/>
+                    <a:blip r:embed="rId30"/>
                     <a:stretch>
                       <a:fillRect/>
                     </a:stretch>
@@ -5768,11 +5545,11 @@
         <w:object w:dxaOrig="1065" w:dyaOrig="525">
           <v:shape id="ole_rId20" o:spid="_x0000_i1031" style="width:53.25pt;height:26.25pt" coordsize="" o:spt="100" adj="0,,0" path="" stroked="f">
             <v:stroke joinstyle="miter"/>
-            <v:imagedata r:id="rId21" o:title=""/>
+            <v:imagedata r:id="rId31" o:title=""/>
             <v:formulas/>
             <v:path o:connecttype="segments"/>
           </v:shape>
-          <o:OLEObject Type="Embed" ProgID="Visio.Drawing.11" ShapeID="ole_rId20" DrawAspect="Content" ObjectID="_1672463763" r:id="rId22"/>
+          <o:OLEObject Type="Embed" ProgID="Visio.Drawing.11" ShapeID="ole_rId20" DrawAspect="Content" ObjectID="_1672639421" r:id="rId32"/>
         </w:object>
       </w:r>
       <w:r>
@@ -5811,10 +5588,10 @@
         </w:rPr>
         <w:object w:dxaOrig="8045" w:dyaOrig="4516">
           <v:shape id="_x0000_i1032" type="#_x0000_t75" style="width:402pt;height:226.5pt" o:ole="" o:preferrelative="f" filled="t">
-            <v:imagedata r:id="rId23" o:title=""/>
+            <v:imagedata r:id="rId33" o:title=""/>
             <o:lock v:ext="edit" aspectratio="f"/>
           </v:shape>
-          <o:OLEObject Type="Embed" ProgID="Visio.Drawing.11" ShapeID="_x0000_i1032" DrawAspect="Content" ObjectID="_1672463764" r:id="rId24"/>
+          <o:OLEObject Type="Embed" ProgID="Visio.Drawing.11" ShapeID="_x0000_i1032" DrawAspect="Content" ObjectID="_1672639422" r:id="rId34"/>
         </w:object>
       </w:r>
     </w:p>
@@ -6006,11 +5783,11 @@
         <w:object w:dxaOrig="10781" w:dyaOrig="3436">
           <v:shape id="ole_rId24" o:spid="_x0000_i1033" style="width:462.75pt;height:149.25pt" coordsize="" o:spt="100" adj="0,,0" path="" stroked="f">
             <v:stroke joinstyle="miter"/>
-            <v:imagedata r:id="rId25" o:title=""/>
+            <v:imagedata r:id="rId35" o:title=""/>
             <v:formulas/>
             <v:path o:connecttype="segments"/>
           </v:shape>
-          <o:OLEObject Type="Embed" ProgID="Visio.Drawing.11" ShapeID="ole_rId24" DrawAspect="Content" ObjectID="_1672463765" r:id="rId26"/>
+          <o:OLEObject Type="Embed" ProgID="Visio.Drawing.11" ShapeID="ole_rId24" DrawAspect="Content" ObjectID="_1672639423" r:id="rId36"/>
         </w:object>
       </w:r>
     </w:p>
@@ -6192,9 +5969,9 @@
       <w:r>
         <w:object w:dxaOrig="10781" w:dyaOrig="3437">
           <v:shape id="_x0000_i1034" type="#_x0000_t75" style="width:451.5pt;height:149.25pt" o:ole="">
-            <v:imagedata r:id="rId27" o:title=""/>
+            <v:imagedata r:id="rId37" o:title=""/>
           </v:shape>
-          <o:OLEObject Type="Embed" ProgID="Visio.Drawing.11" ShapeID="_x0000_i1034" DrawAspect="Content" ObjectID="_1672463766" r:id="rId28"/>
+          <o:OLEObject Type="Embed" ProgID="Visio.Drawing.11" ShapeID="_x0000_i1034" DrawAspect="Content" ObjectID="_1672639424" r:id="rId38"/>
         </w:object>
       </w:r>
     </w:p>
@@ -6233,9 +6010,9 @@
         </w:rPr>
         <w:object w:dxaOrig="12989" w:dyaOrig="6420">
           <v:shape id="_x0000_i1035" type="#_x0000_t75" style="width:467.25pt;height:280.5pt" o:ole="">
-            <v:imagedata r:id="rId29" o:title=""/>
+            <v:imagedata r:id="rId39" o:title=""/>
           </v:shape>
-          <o:OLEObject Type="Embed" ProgID="Visio.Drawing.11" ShapeID="_x0000_i1035" DrawAspect="Content" ObjectID="_1672463767" r:id="rId30"/>
+          <o:OLEObject Type="Embed" ProgID="Visio.Drawing.11" ShapeID="_x0000_i1035" DrawAspect="Content" ObjectID="_1672639425" r:id="rId40"/>
         </w:object>
       </w:r>
     </w:p>
@@ -6395,11 +6172,11 @@
         <w:object w:dxaOrig="9199" w:dyaOrig="4516">
           <v:shape id="ole_rId26" o:spid="_x0000_i1036" style="width:378.75pt;height:186pt" coordsize="" o:spt="100" adj="0,,0" path="" stroked="f">
             <v:stroke joinstyle="miter"/>
-            <v:imagedata r:id="rId31" o:title=""/>
+            <v:imagedata r:id="rId41" o:title=""/>
             <v:formulas/>
             <v:path o:connecttype="segments"/>
           </v:shape>
-          <o:OLEObject Type="Embed" ProgID="Visio.Drawing.11" ShapeID="ole_rId26" DrawAspect="Content" ObjectID="_1672463768" r:id="rId32"/>
+          <o:OLEObject Type="Embed" ProgID="Visio.Drawing.11" ShapeID="ole_rId26" DrawAspect="Content" ObjectID="_1672639426" r:id="rId42"/>
         </w:object>
       </w:r>
     </w:p>

</xml_diff>